<commit_message>
documentation update #6: gatekeeper
</commit_message>
<xml_diff>
--- a/documentation/Gatekeeper/Arrowhead GlobalServiceDiscovery Service G4.0 IDD.docx
+++ b/documentation/Gatekeeper/Arrowhead GlobalServiceDiscovery Service G4.0 IDD.docx
@@ -35,27 +35,7 @@
               <w:szCs w:val="48"/>
               <w:lang w:val="en-US"/>
             </w:rPr>
-            <w:t xml:space="preserve">Arrowhead </w:t>
-          </w:r>
-          <w:proofErr w:type="spellStart"/>
-          <w:r>
-            <w:rPr>
-              <w:rFonts w:asciiTheme="majorHAnsi" w:hAnsiTheme="majorHAnsi" w:cstheme="majorHAnsi"/>
-              <w:sz w:val="48"/>
-              <w:szCs w:val="48"/>
-              <w:lang w:val="en-US"/>
-            </w:rPr>
-            <w:t>AuthorizationControl</w:t>
-          </w:r>
-          <w:proofErr w:type="spellEnd"/>
-          <w:r>
-            <w:rPr>
-              <w:rFonts w:asciiTheme="majorHAnsi" w:hAnsiTheme="majorHAnsi" w:cstheme="majorHAnsi"/>
-              <w:sz w:val="48"/>
-              <w:szCs w:val="48"/>
-              <w:lang w:val="en-US"/>
-            </w:rPr>
-            <w:t xml:space="preserve"> Service IDD</w:t>
+            <w:t>GlobalServiceDiscovery Service IDD</w:t>
           </w:r>
         </w:sdtContent>
       </w:sdt>
@@ -250,23 +230,13 @@
                               </w:rPr>
                               <w:t xml:space="preserve">n of the </w:t>
                             </w:r>
-                            <w:proofErr w:type="spellStart"/>
                             <w:r>
                               <w:rPr>
                                 <w:sz w:val="22"/>
                                 <w:szCs w:val="22"/>
                                 <w:lang w:val="en-US"/>
                               </w:rPr>
-                              <w:t>AuthorizationControl</w:t>
-                            </w:r>
-                            <w:proofErr w:type="spellEnd"/>
-                            <w:r>
-                              <w:rPr>
-                                <w:sz w:val="22"/>
-                                <w:szCs w:val="22"/>
-                                <w:lang w:val="en-US"/>
-                              </w:rPr>
-                              <w:t xml:space="preserve"> </w:t>
+                              <w:t xml:space="preserve">GlobalServiceDiscovery </w:t>
                             </w:r>
                             <w:r>
                               <w:rPr>
@@ -369,23 +339,13 @@
                         </w:rPr>
                         <w:t xml:space="preserve">n of the </w:t>
                       </w:r>
-                      <w:proofErr w:type="spellStart"/>
                       <w:r>
                         <w:rPr>
                           <w:sz w:val="22"/>
                           <w:szCs w:val="22"/>
                           <w:lang w:val="en-US"/>
                         </w:rPr>
-                        <w:t>AuthorizationControl</w:t>
-                      </w:r>
-                      <w:proofErr w:type="spellEnd"/>
-                      <w:r>
-                        <w:rPr>
-                          <w:sz w:val="22"/>
-                          <w:szCs w:val="22"/>
-                          <w:lang w:val="en-US"/>
-                        </w:rPr>
-                        <w:t xml:space="preserve"> </w:t>
+                        <w:t xml:space="preserve">GlobalServiceDiscovery </w:t>
                       </w:r>
                       <w:r>
                         <w:rPr>
@@ -445,16 +405,11 @@
       <w:r>
         <w:t xml:space="preserve">This document describes the </w:t>
       </w:r>
-      <w:proofErr w:type="spellStart"/>
-      <w:r>
-        <w:t>Auth</w:t>
-      </w:r>
-      <w:r>
-        <w:t>orizationControl</w:t>
-      </w:r>
-      <w:proofErr w:type="spellEnd"/>
-      <w:r>
-        <w:t xml:space="preserve"> service of G4.0</w:t>
+      <w:r>
+        <w:t xml:space="preserve">GlobalServiceDiscovery </w:t>
+      </w:r>
+      <w:r>
+        <w:t>service of G4.0</w:t>
       </w:r>
       <w:r>
         <w:t xml:space="preserve"> with the REST interface. </w:t>
@@ -465,15 +420,7 @@
         <w:pStyle w:val="Szvegtrzs"/>
       </w:pPr>
       <w:r>
-        <w:t xml:space="preserve">This interface uses HTTP or </w:t>
-      </w:r>
-      <w:proofErr w:type="gramStart"/>
-      <w:r>
-        <w:t>HTTPS,</w:t>
-      </w:r>
-      <w:proofErr w:type="gramEnd"/>
-      <w:r>
-        <w:t xml:space="preserve"> therefore the related CP is valid. </w:t>
+        <w:t xml:space="preserve">This interface uses HTTP or HTTPS, therefore the related CP is valid. </w:t>
       </w:r>
     </w:p>
     <w:p>
@@ -511,7 +458,16 @@
         <w:t xml:space="preserve">two methods implemented. </w:t>
       </w:r>
       <w:r>
-        <w:t xml:space="preserve">Table 1 describe these. </w:t>
+        <w:t xml:space="preserve">These two methods run on different web servers, meaning the ports will also differ (by default these ports are 8446 and 8448 in insecure mode). </w:t>
+      </w:r>
+      <w:r>
+        <w:t>Table 1 describe these</w:t>
+      </w:r>
+      <w:r>
+        <w:t xml:space="preserve"> methods</w:t>
+      </w:r>
+      <w:r>
+        <w:t xml:space="preserve">. </w:t>
       </w:r>
     </w:p>
     <w:p>
@@ -578,16 +534,8 @@
               <w:rPr>
                 <w:b/>
               </w:rPr>
-              <w:t xml:space="preserve">URL </w:t>
+              <w:t>URL subpath</w:t>
             </w:r>
-            <w:proofErr w:type="spellStart"/>
-            <w:r>
-              <w:rPr>
-                <w:b/>
-              </w:rPr>
-              <w:t>subpath</w:t>
-            </w:r>
-            <w:proofErr w:type="spellEnd"/>
           </w:p>
         </w:tc>
         <w:tc>
@@ -661,7 +609,7 @@
               <w:pStyle w:val="Szvegtrzs"/>
             </w:pPr>
             <w:r>
-              <w:t>Intra-Cloud authorization control</w:t>
+              <w:t>GSDRequest</w:t>
             </w:r>
           </w:p>
         </w:tc>
@@ -677,7 +625,7 @@
               <w:t>“/</w:t>
             </w:r>
             <w:r>
-              <w:t>intracloud</w:t>
+              <w:t>init_gsd</w:t>
             </w:r>
             <w:r>
               <w:t>”</w:t>
@@ -728,7 +676,6 @@
                 <w:lang w:val="en-US" w:eastAsia="en-US"/>
               </w:rPr>
             </w:pPr>
-            <w:proofErr w:type="spellStart"/>
             <w:r>
               <w:rPr>
                 <w:rFonts w:eastAsia="Times New Roman" w:cs="Courier New"/>
@@ -736,18 +683,8 @@
                 <w:color w:val="000000"/>
                 <w:lang w:val="en-US" w:eastAsia="en-US"/>
               </w:rPr>
-              <w:t>Intra</w:t>
+              <w:t>GSDRequestForm</w:t>
             </w:r>
-            <w:r>
-              <w:rPr>
-                <w:rFonts w:eastAsia="Times New Roman" w:cs="Courier New"/>
-                <w:b/>
-                <w:color w:val="000000"/>
-                <w:lang w:val="en-US" w:eastAsia="en-US"/>
-              </w:rPr>
-              <w:t>CloudAuthRequest</w:t>
-            </w:r>
-            <w:proofErr w:type="spellEnd"/>
           </w:p>
           <w:p>
             <w:pPr>
@@ -771,7 +708,6 @@
                 <w:szCs w:val="24"/>
               </w:rPr>
             </w:pPr>
-            <w:proofErr w:type="spellStart"/>
             <w:r>
               <w:rPr>
                 <w:rFonts w:asciiTheme="minorHAnsi" w:hAnsiTheme="minorHAnsi"/>
@@ -780,9 +716,8 @@
                 <w:sz w:val="24"/>
                 <w:szCs w:val="24"/>
               </w:rPr>
-              <w:t>IntraCloudAuthResponse</w:t>
+              <w:t>GSDResult</w:t>
             </w:r>
-            <w:proofErr w:type="spellEnd"/>
           </w:p>
           <w:p>
             <w:pPr>
@@ -800,15 +735,7 @@
               <w:pStyle w:val="Szvegtrzs"/>
             </w:pPr>
             <w:r>
-              <w:t>BAD_REQUEST,</w:t>
-            </w:r>
-          </w:p>
-          <w:p>
-            <w:pPr>
-              <w:pStyle w:val="Szvegtrzs"/>
-            </w:pPr>
-            <w:r>
-              <w:t>DATA_NOT_FOUND</w:t>
+              <w:t>BAD_REQUEST</w:t>
             </w:r>
           </w:p>
         </w:tc>
@@ -823,7 +750,7 @@
               <w:pStyle w:val="Szvegtrzs"/>
             </w:pPr>
             <w:r>
-              <w:t>Inter-Cloud authorization control</w:t>
+              <w:t>GSDPoll</w:t>
             </w:r>
           </w:p>
         </w:tc>
@@ -839,7 +766,7 @@
               <w:t>“/</w:t>
             </w:r>
             <w:r>
-              <w:t>intercloud</w:t>
+              <w:t>gsd_poll</w:t>
             </w:r>
             <w:r>
               <w:t>”</w:t>
@@ -870,14 +797,12 @@
                 <w:b/>
               </w:rPr>
             </w:pPr>
-            <w:proofErr w:type="spellStart"/>
             <w:r>
               <w:rPr>
                 <w:b/>
               </w:rPr>
-              <w:t>InterCloudAuthRequest</w:t>
+              <w:t>GSDPoll</w:t>
             </w:r>
-            <w:proofErr w:type="spellEnd"/>
           </w:p>
         </w:tc>
         <w:tc>
@@ -889,7 +814,6 @@
               <w:pStyle w:val="HTML-kntformzott"/>
               <w:shd w:val="clear" w:color="auto" w:fill="FFFFFF"/>
             </w:pPr>
-            <w:proofErr w:type="spellStart"/>
             <w:r>
               <w:rPr>
                 <w:rFonts w:asciiTheme="minorHAnsi" w:hAnsiTheme="minorHAnsi"/>
@@ -898,19 +822,8 @@
                 <w:sz w:val="24"/>
                 <w:szCs w:val="24"/>
               </w:rPr>
-              <w:t>Inter</w:t>
+              <w:t>GSDAnswer</w:t>
             </w:r>
-            <w:r>
-              <w:rPr>
-                <w:rFonts w:asciiTheme="minorHAnsi" w:hAnsiTheme="minorHAnsi"/>
-                <w:b/>
-                <w:color w:val="000000"/>
-                <w:sz w:val="24"/>
-                <w:szCs w:val="24"/>
-              </w:rPr>
-              <w:t>CloudAuthResponse</w:t>
-            </w:r>
-            <w:proofErr w:type="spellEnd"/>
             <w:r>
               <w:rPr>
                 <w:rFonts w:asciiTheme="minorHAnsi" w:hAnsiTheme="minorHAnsi"/>
@@ -948,12 +861,6 @@
             <w:pPr>
               <w:pStyle w:val="HTML-kntformzott"/>
               <w:shd w:val="clear" w:color="auto" w:fill="FFFFFF"/>
-              <w:rPr>
-                <w:rFonts w:asciiTheme="minorHAnsi" w:hAnsiTheme="minorHAnsi"/>
-                <w:color w:val="000000"/>
-                <w:sz w:val="24"/>
-                <w:szCs w:val="24"/>
-              </w:rPr>
             </w:pPr>
             <w:r>
               <w:rPr>
@@ -962,16 +869,13 @@
                 <w:sz w:val="24"/>
                 <w:szCs w:val="24"/>
               </w:rPr>
-              <w:t>BAD_REQUEST,</w:t>
+              <w:t>BAD_REQUEST</w:t>
             </w:r>
           </w:p>
           <w:p>
             <w:pPr>
               <w:pStyle w:val="Szvegtrzs"/>
             </w:pPr>
-            <w:r>
-              <w:t>DATA_NOT_FOUND</w:t>
-            </w:r>
           </w:p>
         </w:tc>
       </w:tr>
@@ -1007,39 +911,13 @@
         <w:pStyle w:val="Szvegtrzs"/>
       </w:pPr>
       <w:r>
-        <w:t xml:space="preserve">The </w:t>
-      </w:r>
-      <w:proofErr w:type="spellStart"/>
-      <w:r>
-        <w:t>IntraCloudAuthRequest</w:t>
-      </w:r>
-      <w:proofErr w:type="spellEnd"/>
-      <w:r>
-        <w:t xml:space="preserve"> payload has a response payload called </w:t>
-      </w:r>
-      <w:proofErr w:type="spellStart"/>
-      <w:r>
-        <w:t>IntraCloudAuthResponse</w:t>
-      </w:r>
-      <w:proofErr w:type="spellEnd"/>
-      <w:r>
-        <w:t xml:space="preserve">, while the </w:t>
-      </w:r>
-      <w:proofErr w:type="spellStart"/>
-      <w:r>
-        <w:t>InterCloudAuthRequest</w:t>
-      </w:r>
-      <w:proofErr w:type="spellEnd"/>
-      <w:r>
-        <w:t xml:space="preserve"> only has a response consisting of a simple </w:t>
-      </w:r>
-      <w:proofErr w:type="spellStart"/>
-      <w:r>
-        <w:t>boolean</w:t>
-      </w:r>
-      <w:proofErr w:type="spellEnd"/>
-      <w:r>
-        <w:t xml:space="preserve"> value (is the Cloud authorized or not). Examples for these payloads are given here for the REST-JSON-TLS implementation.</w:t>
+        <w:t>Examples for the request-response</w:t>
+      </w:r>
+      <w:r>
+        <w:t xml:space="preserve"> payloads are given here for the REST-JSON-TLS implementation.</w:t>
+      </w:r>
+      <w:r>
+        <w:t xml:space="preserve"> </w:t>
       </w:r>
     </w:p>
     <w:p>
@@ -1059,329 +937,438 @@
         <w:pStyle w:val="Cmsor1"/>
       </w:pPr>
       <w:r>
-        <w:t>3.1. IntraCloudAuthRequest</w:t>
-      </w:r>
-    </w:p>
-    <w:p>
-      <w:pPr>
+        <w:t xml:space="preserve">3.1. </w:t>
+      </w:r>
+      <w:r>
+        <w:t>GSDRequestForm</w:t>
+      </w:r>
+    </w:p>
+    <w:p>
+      <w:pPr>
+        <w:pStyle w:val="Cmsor1"/>
         <w:pBdr>
           <w:top w:val="single" w:sz="4" w:space="1" w:color="auto"/>
           <w:left w:val="single" w:sz="4" w:space="4" w:color="auto"/>
           <w:bottom w:val="single" w:sz="4" w:space="1" w:color="auto"/>
           <w:right w:val="single" w:sz="4" w:space="4" w:color="auto"/>
         </w:pBdr>
-        <w:rPr>
-          <w:rFonts w:eastAsia="MS PGothic" w:cs="Lucida Grande"/>
-          <w:szCs w:val="22"/>
-          <w:lang w:eastAsia="en-US"/>
-        </w:rPr>
-      </w:pPr>
-      <w:r>
-        <w:rPr>
-          <w:rFonts w:eastAsia="MS PGothic" w:cs="Lucida Grande"/>
-          <w:szCs w:val="22"/>
-          <w:lang w:eastAsia="en-US"/>
+        <w:spacing w:before="0" w:after="0" w:line="240" w:lineRule="auto"/>
+        <w:rPr>
+          <w:rFonts w:asciiTheme="minorHAnsi" w:eastAsia="MS PGothic" w:hAnsiTheme="minorHAnsi" w:cs="Lucida Grande"/>
+          <w:b w:val="0"/>
+          <w:color w:val="auto"/>
+          <w:sz w:val="24"/>
+          <w:szCs w:val="22"/>
+        </w:rPr>
+      </w:pPr>
+      <w:r>
+        <w:rPr>
+          <w:rFonts w:asciiTheme="minorHAnsi" w:eastAsia="MS PGothic" w:hAnsiTheme="minorHAnsi" w:cs="Lucida Grande"/>
+          <w:b w:val="0"/>
+          <w:color w:val="auto"/>
+          <w:sz w:val="24"/>
+          <w:szCs w:val="22"/>
         </w:rPr>
         <w:t>{</w:t>
       </w:r>
     </w:p>
     <w:p>
       <w:pPr>
+        <w:pStyle w:val="Cmsor1"/>
         <w:pBdr>
           <w:top w:val="single" w:sz="4" w:space="1" w:color="auto"/>
           <w:left w:val="single" w:sz="4" w:space="4" w:color="auto"/>
           <w:bottom w:val="single" w:sz="4" w:space="1" w:color="auto"/>
           <w:right w:val="single" w:sz="4" w:space="4" w:color="auto"/>
         </w:pBdr>
-        <w:rPr>
-          <w:rFonts w:eastAsia="MS PGothic" w:cs="Lucida Grande"/>
-          <w:szCs w:val="22"/>
-          <w:lang w:eastAsia="en-US"/>
-        </w:rPr>
-      </w:pPr>
-      <w:r>
-        <w:rPr>
-          <w:rFonts w:eastAsia="MS PGothic" w:cs="Lucida Grande"/>
-          <w:szCs w:val="22"/>
-          <w:lang w:eastAsia="en-US"/>
-        </w:rPr>
-        <w:t xml:space="preserve">  "consumer": {</w:t>
-      </w:r>
-    </w:p>
-    <w:p>
-      <w:pPr>
+        <w:spacing w:before="0" w:after="0" w:line="240" w:lineRule="auto"/>
+        <w:rPr>
+          <w:rFonts w:asciiTheme="minorHAnsi" w:eastAsia="MS PGothic" w:hAnsiTheme="minorHAnsi" w:cs="Lucida Grande"/>
+          <w:b w:val="0"/>
+          <w:color w:val="auto"/>
+          <w:sz w:val="24"/>
+          <w:szCs w:val="22"/>
+        </w:rPr>
+      </w:pPr>
+      <w:r>
+        <w:rPr>
+          <w:rFonts w:asciiTheme="minorHAnsi" w:eastAsia="MS PGothic" w:hAnsiTheme="minorHAnsi" w:cs="Lucida Grande"/>
+          <w:b w:val="0"/>
+          <w:color w:val="auto"/>
+          <w:sz w:val="24"/>
+          <w:szCs w:val="22"/>
+        </w:rPr>
+        <w:t xml:space="preserve">  "requestedService" : {</w:t>
+      </w:r>
+    </w:p>
+    <w:p>
+      <w:pPr>
+        <w:pStyle w:val="Cmsor1"/>
         <w:pBdr>
           <w:top w:val="single" w:sz="4" w:space="1" w:color="auto"/>
           <w:left w:val="single" w:sz="4" w:space="4" w:color="auto"/>
           <w:bottom w:val="single" w:sz="4" w:space="1" w:color="auto"/>
           <w:right w:val="single" w:sz="4" w:space="4" w:color="auto"/>
         </w:pBdr>
-        <w:rPr>
-          <w:rFonts w:eastAsia="MS PGothic" w:cs="Lucida Grande"/>
-          <w:szCs w:val="22"/>
-          <w:lang w:eastAsia="en-US"/>
-        </w:rPr>
-      </w:pPr>
-      <w:r>
-        <w:rPr>
-          <w:rFonts w:eastAsia="MS PGothic" w:cs="Lucida Grande"/>
-          <w:szCs w:val="22"/>
-          <w:lang w:eastAsia="en-US"/>
-        </w:rPr>
-        <w:t xml:space="preserve">    "systemName": "client1",</w:t>
-      </w:r>
-    </w:p>
-    <w:p>
-      <w:pPr>
+        <w:spacing w:before="0" w:after="0" w:line="240" w:lineRule="auto"/>
+        <w:rPr>
+          <w:rFonts w:asciiTheme="minorHAnsi" w:eastAsia="MS PGothic" w:hAnsiTheme="minorHAnsi" w:cs="Lucida Grande"/>
+          <w:b w:val="0"/>
+          <w:color w:val="auto"/>
+          <w:sz w:val="24"/>
+          <w:szCs w:val="22"/>
+        </w:rPr>
+      </w:pPr>
+      <w:r>
+        <w:rPr>
+          <w:rFonts w:asciiTheme="minorHAnsi" w:eastAsia="MS PGothic" w:hAnsiTheme="minorHAnsi" w:cs="Lucida Grande"/>
+          <w:b w:val="0"/>
+          <w:color w:val="auto"/>
+          <w:sz w:val="24"/>
+          <w:szCs w:val="22"/>
+        </w:rPr>
+        <w:t xml:space="preserve">    "serviceDefinition" : "IndoorTemperature",</w:t>
+      </w:r>
+    </w:p>
+    <w:p>
+      <w:pPr>
+        <w:pStyle w:val="Cmsor1"/>
         <w:pBdr>
           <w:top w:val="single" w:sz="4" w:space="1" w:color="auto"/>
           <w:left w:val="single" w:sz="4" w:space="4" w:color="auto"/>
           <w:bottom w:val="single" w:sz="4" w:space="1" w:color="auto"/>
           <w:right w:val="single" w:sz="4" w:space="4" w:color="auto"/>
         </w:pBdr>
-        <w:rPr>
-          <w:rFonts w:eastAsia="MS PGothic" w:cs="Lucida Grande"/>
-          <w:szCs w:val="22"/>
-          <w:lang w:eastAsia="en-US"/>
-        </w:rPr>
-      </w:pPr>
-      <w:r>
-        <w:rPr>
-          <w:rFonts w:eastAsia="MS PGothic" w:cs="Lucida Grande"/>
-          <w:szCs w:val="22"/>
-          <w:lang w:eastAsia="en-US"/>
-        </w:rPr>
-        <w:t xml:space="preserve">    "address": "localhost",</w:t>
-      </w:r>
-    </w:p>
-    <w:p>
-      <w:pPr>
+        <w:spacing w:before="0" w:after="0" w:line="240" w:lineRule="auto"/>
+        <w:rPr>
+          <w:rFonts w:asciiTheme="minorHAnsi" w:eastAsia="MS PGothic" w:hAnsiTheme="minorHAnsi" w:cs="Lucida Grande"/>
+          <w:b w:val="0"/>
+          <w:color w:val="auto"/>
+          <w:sz w:val="24"/>
+          <w:szCs w:val="22"/>
+        </w:rPr>
+      </w:pPr>
+      <w:r>
+        <w:rPr>
+          <w:rFonts w:asciiTheme="minorHAnsi" w:eastAsia="MS PGothic" w:hAnsiTheme="minorHAnsi" w:cs="Lucida Grande"/>
+          <w:b w:val="0"/>
+          <w:color w:val="auto"/>
+          <w:sz w:val="24"/>
+          <w:szCs w:val="22"/>
+        </w:rPr>
+        <w:t xml:space="preserve">    "interfaces" : [ "json" ],</w:t>
+      </w:r>
+    </w:p>
+    <w:p>
+      <w:pPr>
+        <w:pStyle w:val="Cmsor1"/>
         <w:pBdr>
           <w:top w:val="single" w:sz="4" w:space="1" w:color="auto"/>
           <w:left w:val="single" w:sz="4" w:space="4" w:color="auto"/>
           <w:bottom w:val="single" w:sz="4" w:space="1" w:color="auto"/>
           <w:right w:val="single" w:sz="4" w:space="4" w:color="auto"/>
         </w:pBdr>
-        <w:rPr>
-          <w:rFonts w:eastAsia="MS PGothic" w:cs="Lucida Grande"/>
-          <w:szCs w:val="22"/>
-          <w:lang w:eastAsia="en-US"/>
-        </w:rPr>
-      </w:pPr>
-      <w:r>
-        <w:rPr>
-          <w:rFonts w:eastAsia="MS PGothic" w:cs="Lucida Grande"/>
-          <w:szCs w:val="22"/>
-          <w:lang w:eastAsia="en-US"/>
-        </w:rPr>
-        <w:t xml:space="preserve">    "port": 8080</w:t>
-      </w:r>
-    </w:p>
-    <w:p>
-      <w:pPr>
+        <w:spacing w:before="0" w:after="0" w:line="240" w:lineRule="auto"/>
+        <w:rPr>
+          <w:rFonts w:asciiTheme="minorHAnsi" w:eastAsia="MS PGothic" w:hAnsiTheme="minorHAnsi" w:cs="Lucida Grande"/>
+          <w:b w:val="0"/>
+          <w:color w:val="auto"/>
+          <w:sz w:val="24"/>
+          <w:szCs w:val="22"/>
+        </w:rPr>
+      </w:pPr>
+      <w:r>
+        <w:rPr>
+          <w:rFonts w:asciiTheme="minorHAnsi" w:eastAsia="MS PGothic" w:hAnsiTheme="minorHAnsi" w:cs="Lucida Grande"/>
+          <w:b w:val="0"/>
+          <w:color w:val="auto"/>
+          <w:sz w:val="24"/>
+          <w:szCs w:val="22"/>
+        </w:rPr>
+        <w:t xml:space="preserve">    "serviceMetadata" : {</w:t>
+      </w:r>
+    </w:p>
+    <w:p>
+      <w:pPr>
+        <w:pStyle w:val="Cmsor1"/>
         <w:pBdr>
           <w:top w:val="single" w:sz="4" w:space="1" w:color="auto"/>
           <w:left w:val="single" w:sz="4" w:space="4" w:color="auto"/>
           <w:bottom w:val="single" w:sz="4" w:space="1" w:color="auto"/>
           <w:right w:val="single" w:sz="4" w:space="4" w:color="auto"/>
         </w:pBdr>
-        <w:rPr>
-          <w:rFonts w:eastAsia="MS PGothic" w:cs="Lucida Grande"/>
-          <w:szCs w:val="22"/>
-          <w:lang w:eastAsia="en-US"/>
-        </w:rPr>
-      </w:pPr>
-      <w:r>
-        <w:rPr>
-          <w:rFonts w:eastAsia="MS PGothic" w:cs="Lucida Grande"/>
-          <w:szCs w:val="22"/>
-          <w:lang w:eastAsia="en-US"/>
-        </w:rPr>
-        <w:t xml:space="preserve">  },</w:t>
-      </w:r>
-    </w:p>
-    <w:p>
-      <w:pPr>
+        <w:spacing w:before="0" w:after="0" w:line="240" w:lineRule="auto"/>
+        <w:rPr>
+          <w:rFonts w:asciiTheme="minorHAnsi" w:eastAsia="MS PGothic" w:hAnsiTheme="minorHAnsi" w:cs="Lucida Grande"/>
+          <w:b w:val="0"/>
+          <w:color w:val="auto"/>
+          <w:sz w:val="24"/>
+          <w:szCs w:val="22"/>
+        </w:rPr>
+      </w:pPr>
+      <w:r>
+        <w:rPr>
+          <w:rFonts w:asciiTheme="minorHAnsi" w:eastAsia="MS PGothic" w:hAnsiTheme="minorHAnsi" w:cs="Lucida Grande"/>
+          <w:b w:val="0"/>
+          <w:color w:val="auto"/>
+          <w:sz w:val="24"/>
+          <w:szCs w:val="22"/>
+        </w:rPr>
+        <w:t xml:space="preserve">      "unit" : "celsius"</w:t>
+      </w:r>
+    </w:p>
+    <w:p>
+      <w:pPr>
+        <w:pStyle w:val="Cmsor1"/>
         <w:pBdr>
           <w:top w:val="single" w:sz="4" w:space="1" w:color="auto"/>
           <w:left w:val="single" w:sz="4" w:space="4" w:color="auto"/>
           <w:bottom w:val="single" w:sz="4" w:space="1" w:color="auto"/>
           <w:right w:val="single" w:sz="4" w:space="4" w:color="auto"/>
         </w:pBdr>
-        <w:rPr>
-          <w:rFonts w:eastAsia="MS PGothic" w:cs="Lucida Grande"/>
-          <w:szCs w:val="22"/>
-          <w:lang w:eastAsia="en-US"/>
-        </w:rPr>
-      </w:pPr>
-      <w:r>
-        <w:rPr>
-          <w:rFonts w:eastAsia="MS PGothic" w:cs="Lucida Grande"/>
-          <w:szCs w:val="22"/>
-          <w:lang w:eastAsia="en-US"/>
-        </w:rPr>
-        <w:t xml:space="preserve">  "providers": [{</w:t>
-      </w:r>
-    </w:p>
-    <w:p>
-      <w:pPr>
+        <w:spacing w:before="0" w:after="0" w:line="240" w:lineRule="auto"/>
+        <w:rPr>
+          <w:rFonts w:asciiTheme="minorHAnsi" w:eastAsia="MS PGothic" w:hAnsiTheme="minorHAnsi" w:cs="Lucida Grande"/>
+          <w:b w:val="0"/>
+          <w:color w:val="auto"/>
+          <w:sz w:val="24"/>
+          <w:szCs w:val="22"/>
+        </w:rPr>
+      </w:pPr>
+      <w:r>
+        <w:rPr>
+          <w:rFonts w:asciiTheme="minorHAnsi" w:eastAsia="MS PGothic" w:hAnsiTheme="minorHAnsi" w:cs="Lucida Grande"/>
+          <w:b w:val="0"/>
+          <w:color w:val="auto"/>
+          <w:sz w:val="24"/>
+          <w:szCs w:val="22"/>
+        </w:rPr>
+        <w:t xml:space="preserve">    }</w:t>
+      </w:r>
+    </w:p>
+    <w:p>
+      <w:pPr>
+        <w:pStyle w:val="Cmsor1"/>
         <w:pBdr>
           <w:top w:val="single" w:sz="4" w:space="1" w:color="auto"/>
           <w:left w:val="single" w:sz="4" w:space="4" w:color="auto"/>
           <w:bottom w:val="single" w:sz="4" w:space="1" w:color="auto"/>
           <w:right w:val="single" w:sz="4" w:space="4" w:color="auto"/>
         </w:pBdr>
-        <w:rPr>
-          <w:rFonts w:eastAsia="MS PGothic" w:cs="Lucida Grande"/>
-          <w:szCs w:val="22"/>
-          <w:lang w:eastAsia="en-US"/>
-        </w:rPr>
-      </w:pPr>
-      <w:r>
-        <w:rPr>
-          <w:rFonts w:eastAsia="MS PGothic" w:cs="Lucida Grande"/>
-          <w:szCs w:val="22"/>
-          <w:lang w:eastAsia="en-US"/>
-        </w:rPr>
-        <w:t xml:space="preserve">    "systemName": "InsecureTemperatureSensor",</w:t>
-      </w:r>
-    </w:p>
-    <w:p>
-      <w:pPr>
+        <w:spacing w:before="0" w:after="0" w:line="240" w:lineRule="auto"/>
+        <w:rPr>
+          <w:rFonts w:asciiTheme="minorHAnsi" w:eastAsia="MS PGothic" w:hAnsiTheme="minorHAnsi" w:cs="Lucida Grande"/>
+          <w:b w:val="0"/>
+          <w:color w:val="auto"/>
+          <w:sz w:val="24"/>
+          <w:szCs w:val="22"/>
+        </w:rPr>
+      </w:pPr>
+      <w:r>
+        <w:rPr>
+          <w:rFonts w:asciiTheme="minorHAnsi" w:eastAsia="MS PGothic" w:hAnsiTheme="minorHAnsi" w:cs="Lucida Grande"/>
+          <w:b w:val="0"/>
+          <w:color w:val="auto"/>
+          <w:sz w:val="24"/>
+          <w:szCs w:val="22"/>
+        </w:rPr>
+        <w:t xml:space="preserve">  },</w:t>
+      </w:r>
+    </w:p>
+    <w:p>
+      <w:pPr>
+        <w:pStyle w:val="Cmsor1"/>
         <w:pBdr>
           <w:top w:val="single" w:sz="4" w:space="1" w:color="auto"/>
           <w:left w:val="single" w:sz="4" w:space="4" w:color="auto"/>
           <w:bottom w:val="single" w:sz="4" w:space="1" w:color="auto"/>
           <w:right w:val="single" w:sz="4" w:space="4" w:color="auto"/>
         </w:pBdr>
-        <w:rPr>
-          <w:rFonts w:eastAsia="MS PGothic" w:cs="Lucida Grande"/>
-          <w:szCs w:val="22"/>
-          <w:lang w:eastAsia="en-US"/>
-        </w:rPr>
-      </w:pPr>
-      <w:r>
-        <w:rPr>
-          <w:rFonts w:eastAsia="MS PGothic" w:cs="Lucida Grande"/>
-          <w:szCs w:val="22"/>
-          <w:lang w:eastAsia="en-US"/>
-        </w:rPr>
-        <w:t xml:space="preserve">    "address": "0.0.0.0",</w:t>
-      </w:r>
-    </w:p>
-    <w:p>
-      <w:pPr>
+        <w:spacing w:before="0" w:after="0" w:line="240" w:lineRule="auto"/>
+        <w:rPr>
+          <w:rFonts w:asciiTheme="minorHAnsi" w:eastAsia="MS PGothic" w:hAnsiTheme="minorHAnsi" w:cs="Lucida Grande"/>
+          <w:b w:val="0"/>
+          <w:color w:val="auto"/>
+          <w:sz w:val="24"/>
+          <w:szCs w:val="22"/>
+        </w:rPr>
+      </w:pPr>
+      <w:r>
+        <w:rPr>
+          <w:rFonts w:asciiTheme="minorHAnsi" w:eastAsia="MS PGothic" w:hAnsiTheme="minorHAnsi" w:cs="Lucida Grande"/>
+          <w:b w:val="0"/>
+          <w:color w:val="auto"/>
+          <w:sz w:val="24"/>
+          <w:szCs w:val="22"/>
+        </w:rPr>
+        <w:t xml:space="preserve">  "searchPerimeter" : [ ],</w:t>
+      </w:r>
+    </w:p>
+    <w:p>
+      <w:pPr>
+        <w:pStyle w:val="Cmsor1"/>
         <w:pBdr>
           <w:top w:val="single" w:sz="4" w:space="1" w:color="auto"/>
           <w:left w:val="single" w:sz="4" w:space="4" w:color="auto"/>
           <w:bottom w:val="single" w:sz="4" w:space="1" w:color="auto"/>
           <w:right w:val="single" w:sz="4" w:space="4" w:color="auto"/>
         </w:pBdr>
-        <w:rPr>
-          <w:rFonts w:eastAsia="MS PGothic" w:cs="Lucida Grande"/>
-          <w:szCs w:val="22"/>
-          <w:lang w:eastAsia="en-US"/>
-        </w:rPr>
-      </w:pPr>
-      <w:r>
-        <w:rPr>
-          <w:rFonts w:eastAsia="MS PGothic" w:cs="Lucida Grande"/>
-          <w:szCs w:val="22"/>
-          <w:lang w:eastAsia="en-US"/>
-        </w:rPr>
-        <w:t xml:space="preserve">    "port": 8460</w:t>
-      </w:r>
-    </w:p>
-    <w:p>
-      <w:pPr>
+        <w:spacing w:before="0" w:after="0" w:line="240" w:lineRule="auto"/>
+        <w:rPr>
+          <w:rFonts w:asciiTheme="minorHAnsi" w:eastAsia="MS PGothic" w:hAnsiTheme="minorHAnsi" w:cs="Lucida Grande"/>
+          <w:b w:val="0"/>
+          <w:color w:val="auto"/>
+          <w:sz w:val="24"/>
+          <w:szCs w:val="22"/>
+        </w:rPr>
+      </w:pPr>
+      <w:r>
+        <w:rPr>
+          <w:rFonts w:asciiTheme="minorHAnsi" w:eastAsia="MS PGothic" w:hAnsiTheme="minorHAnsi" w:cs="Lucida Grande"/>
+          <w:b w:val="0"/>
+          <w:color w:val="auto"/>
+          <w:sz w:val="24"/>
+          <w:szCs w:val="22"/>
+        </w:rPr>
+        <w:t xml:space="preserve">  "registryFlags" : {</w:t>
+      </w:r>
+    </w:p>
+    <w:p>
+      <w:pPr>
+        <w:pStyle w:val="Cmsor1"/>
         <w:pBdr>
           <w:top w:val="single" w:sz="4" w:space="1" w:color="auto"/>
           <w:left w:val="single" w:sz="4" w:space="4" w:color="auto"/>
           <w:bottom w:val="single" w:sz="4" w:space="1" w:color="auto"/>
           <w:right w:val="single" w:sz="4" w:space="4" w:color="auto"/>
         </w:pBdr>
-        <w:rPr>
-          <w:rFonts w:eastAsia="MS PGothic" w:cs="Lucida Grande"/>
-          <w:szCs w:val="22"/>
-          <w:lang w:eastAsia="en-US"/>
-        </w:rPr>
-      </w:pPr>
-      <w:r>
-        <w:rPr>
-          <w:rFonts w:eastAsia="MS PGothic" w:cs="Lucida Grande"/>
-          <w:szCs w:val="22"/>
-          <w:lang w:eastAsia="en-US"/>
-        </w:rPr>
-        <w:t xml:space="preserve">  }],</w:t>
-      </w:r>
-    </w:p>
-    <w:p>
-      <w:pPr>
+        <w:spacing w:before="0" w:after="0" w:line="240" w:lineRule="auto"/>
+        <w:rPr>
+          <w:rFonts w:asciiTheme="minorHAnsi" w:eastAsia="MS PGothic" w:hAnsiTheme="minorHAnsi" w:cs="Lucida Grande"/>
+          <w:b w:val="0"/>
+          <w:color w:val="auto"/>
+          <w:sz w:val="24"/>
+          <w:szCs w:val="22"/>
+        </w:rPr>
+      </w:pPr>
+      <w:r>
+        <w:rPr>
+          <w:rFonts w:asciiTheme="minorHAnsi" w:eastAsia="MS PGothic" w:hAnsiTheme="minorHAnsi" w:cs="Lucida Grande"/>
+          <w:b w:val="0"/>
+          <w:color w:val="auto"/>
+          <w:sz w:val="24"/>
+          <w:szCs w:val="22"/>
+        </w:rPr>
+        <w:t xml:space="preserve">    "metadataSearch" : true,</w:t>
+      </w:r>
+    </w:p>
+    <w:p>
+      <w:pPr>
+        <w:pStyle w:val="Cmsor1"/>
         <w:pBdr>
           <w:top w:val="single" w:sz="4" w:space="1" w:color="auto"/>
           <w:left w:val="single" w:sz="4" w:space="4" w:color="auto"/>
           <w:bottom w:val="single" w:sz="4" w:space="1" w:color="auto"/>
           <w:right w:val="single" w:sz="4" w:space="4" w:color="auto"/>
         </w:pBdr>
-        <w:rPr>
-          <w:rFonts w:eastAsia="MS PGothic" w:cs="Lucida Grande"/>
-          <w:szCs w:val="22"/>
-          <w:lang w:eastAsia="en-US"/>
-        </w:rPr>
-      </w:pPr>
-      <w:r>
-        <w:rPr>
-          <w:rFonts w:eastAsia="MS PGothic" w:cs="Lucida Grande"/>
-          <w:szCs w:val="22"/>
-          <w:lang w:eastAsia="en-US"/>
-        </w:rPr>
-        <w:t xml:space="preserve">  "service": {</w:t>
-      </w:r>
-    </w:p>
-    <w:p>
-      <w:pPr>
+        <w:spacing w:before="0" w:after="0" w:line="240" w:lineRule="auto"/>
+        <w:rPr>
+          <w:rFonts w:asciiTheme="minorHAnsi" w:eastAsia="MS PGothic" w:hAnsiTheme="minorHAnsi" w:cs="Lucida Grande"/>
+          <w:b w:val="0"/>
+          <w:color w:val="auto"/>
+          <w:sz w:val="24"/>
+          <w:szCs w:val="22"/>
+        </w:rPr>
+      </w:pPr>
+      <w:r>
+        <w:rPr>
+          <w:rFonts w:asciiTheme="minorHAnsi" w:eastAsia="MS PGothic" w:hAnsiTheme="minorHAnsi" w:cs="Lucida Grande"/>
+          <w:b w:val="0"/>
+          <w:color w:val="auto"/>
+          <w:sz w:val="24"/>
+          <w:szCs w:val="22"/>
+        </w:rPr>
+        <w:t xml:space="preserve">    "pingProviders" : false</w:t>
+      </w:r>
+    </w:p>
+    <w:p>
+      <w:pPr>
+        <w:pStyle w:val="Cmsor1"/>
         <w:pBdr>
           <w:top w:val="single" w:sz="4" w:space="1" w:color="auto"/>
           <w:left w:val="single" w:sz="4" w:space="4" w:color="auto"/>
           <w:bottom w:val="single" w:sz="4" w:space="1" w:color="auto"/>
           <w:right w:val="single" w:sz="4" w:space="4" w:color="auto"/>
         </w:pBdr>
-        <w:rPr>
-          <w:rFonts w:eastAsia="MS PGothic" w:cs="Lucida Grande"/>
-          <w:szCs w:val="22"/>
-          <w:lang w:eastAsia="en-US"/>
-        </w:rPr>
-      </w:pPr>
-      <w:r>
-        <w:rPr>
-          <w:rFonts w:eastAsia="MS PGothic" w:cs="Lucida Grande"/>
-          <w:szCs w:val="22"/>
-          <w:lang w:eastAsia="en-US"/>
-        </w:rPr>
-        <w:t xml:space="preserve">    "serviceDefinition": "IndoorTemperature",</w:t>
-      </w:r>
-    </w:p>
-    <w:p>
-      <w:pPr>
+        <w:spacing w:before="0" w:after="0" w:line="240" w:lineRule="auto"/>
+        <w:rPr>
+          <w:rFonts w:asciiTheme="minorHAnsi" w:eastAsia="MS PGothic" w:hAnsiTheme="minorHAnsi" w:cs="Lucida Grande"/>
+          <w:b w:val="0"/>
+          <w:color w:val="auto"/>
+          <w:sz w:val="24"/>
+          <w:szCs w:val="22"/>
+        </w:rPr>
+      </w:pPr>
+      <w:r>
+        <w:rPr>
+          <w:rFonts w:asciiTheme="minorHAnsi" w:eastAsia="MS PGothic" w:hAnsiTheme="minorHAnsi" w:cs="Lucida Grande"/>
+          <w:b w:val="0"/>
+          <w:color w:val="auto"/>
+          <w:sz w:val="24"/>
+          <w:szCs w:val="22"/>
+        </w:rPr>
+        <w:t xml:space="preserve">  }</w:t>
+      </w:r>
+    </w:p>
+    <w:p>
+      <w:pPr>
+        <w:pStyle w:val="Cmsor1"/>
         <w:pBdr>
           <w:top w:val="single" w:sz="4" w:space="1" w:color="auto"/>
           <w:left w:val="single" w:sz="4" w:space="4" w:color="auto"/>
           <w:bottom w:val="single" w:sz="4" w:space="1" w:color="auto"/>
           <w:right w:val="single" w:sz="4" w:space="4" w:color="auto"/>
         </w:pBdr>
-        <w:rPr>
-          <w:rFonts w:eastAsia="MS PGothic" w:cs="Lucida Grande"/>
-          <w:szCs w:val="22"/>
-          <w:lang w:eastAsia="en-US"/>
-        </w:rPr>
-      </w:pPr>
-      <w:r>
-        <w:rPr>
-          <w:rFonts w:eastAsia="MS PGothic" w:cs="Lucida Grande"/>
-          <w:szCs w:val="22"/>
-          <w:lang w:eastAsia="en-US"/>
-        </w:rPr>
-        <w:t xml:space="preserve">    "interfaces": ["json"],</w:t>
+        <w:spacing w:before="0" w:after="0" w:line="240" w:lineRule="auto"/>
+        <w:rPr>
+          <w:rFonts w:asciiTheme="minorHAnsi" w:eastAsia="MS PGothic" w:hAnsiTheme="minorHAnsi" w:cs="Lucida Grande"/>
+          <w:b w:val="0"/>
+          <w:color w:val="auto"/>
+          <w:sz w:val="24"/>
+          <w:szCs w:val="22"/>
+        </w:rPr>
+      </w:pPr>
+      <w:r>
+        <w:rPr>
+          <w:rFonts w:asciiTheme="minorHAnsi" w:eastAsia="MS PGothic" w:hAnsiTheme="minorHAnsi" w:cs="Lucida Grande"/>
+          <w:b w:val="0"/>
+          <w:color w:val="auto"/>
+          <w:sz w:val="24"/>
+          <w:szCs w:val="22"/>
+        </w:rPr>
+        <w:t>}</w:t>
+      </w:r>
+      <w:r>
+        <w:rPr>
+          <w:rFonts w:asciiTheme="minorHAnsi" w:eastAsia="MS PGothic" w:hAnsiTheme="minorHAnsi" w:cs="Lucida Grande"/>
+          <w:b w:val="0"/>
+          <w:color w:val="auto"/>
+          <w:sz w:val="24"/>
+          <w:szCs w:val="22"/>
+        </w:rPr>
+        <w:t xml:space="preserve"> </w:t>
+      </w:r>
+    </w:p>
+    <w:p>
+      <w:pPr>
+        <w:pStyle w:val="Cmsor1"/>
+        <w:spacing w:line="240" w:lineRule="auto"/>
+      </w:pPr>
+      <w:r>
+        <w:t xml:space="preserve">3.2. </w:t>
+      </w:r>
+      <w:r>
+        <w:t>GSDResult</w:t>
       </w:r>
     </w:p>
     <w:p>
@@ -1404,7 +1391,7 @@
           <w:szCs w:val="22"/>
           <w:lang w:eastAsia="en-US"/>
         </w:rPr>
-        <w:t xml:space="preserve">    "serviceMetadata": {</w:t>
+        <w:t>{</w:t>
       </w:r>
     </w:p>
     <w:p>
@@ -1427,7 +1414,7 @@
           <w:szCs w:val="22"/>
           <w:lang w:eastAsia="en-US"/>
         </w:rPr>
-        <w:t xml:space="preserve">      "unit": "celsius",</w:t>
+        <w:t xml:space="preserve">  "response" : [ {</w:t>
       </w:r>
     </w:p>
     <w:p>
@@ -1450,7 +1437,7 @@
           <w:szCs w:val="22"/>
           <w:lang w:eastAsia="en-US"/>
         </w:rPr>
-        <w:t xml:space="preserve">      "security": "token"</w:t>
+        <w:t xml:space="preserve">    "requestedService" : {</w:t>
       </w:r>
     </w:p>
     <w:p>
@@ -1473,7 +1460,7 @@
           <w:szCs w:val="22"/>
           <w:lang w:eastAsia="en-US"/>
         </w:rPr>
-        <w:t xml:space="preserve">    }</w:t>
+        <w:t xml:space="preserve">      "serviceDefinition" : "IndoorTemperature",</w:t>
       </w:r>
     </w:p>
     <w:p>
@@ -1496,7 +1483,7 @@
           <w:szCs w:val="22"/>
           <w:lang w:eastAsia="en-US"/>
         </w:rPr>
-        <w:t xml:space="preserve">  }</w:t>
+        <w:t xml:space="preserve">      "interfaces" : [ "json" ],</w:t>
       </w:r>
     </w:p>
     <w:p>
@@ -1510,7 +1497,7 @@
         <w:rPr>
           <w:rFonts w:eastAsia="MS PGothic" w:cs="Lucida Grande"/>
           <w:szCs w:val="22"/>
-          <w:lang w:val="en-US" w:eastAsia="en-US"/>
+          <w:lang w:eastAsia="en-US"/>
         </w:rPr>
       </w:pPr>
       <w:r>
@@ -1519,15 +1506,7 @@
           <w:szCs w:val="22"/>
           <w:lang w:eastAsia="en-US"/>
         </w:rPr>
-        <w:t>}</w:t>
-      </w:r>
-    </w:p>
-    <w:p>
-      <w:pPr>
-        <w:pStyle w:val="Cmsor1"/>
-      </w:pPr>
-      <w:r>
-        <w:t>3.2. IntraCloudAuthResponse</w:t>
+        <w:t xml:space="preserve">      "serviceMetadata" : {</w:t>
       </w:r>
     </w:p>
     <w:p>
@@ -1550,7 +1529,7 @@
           <w:szCs w:val="22"/>
           <w:lang w:eastAsia="en-US"/>
         </w:rPr>
-        <w:t>{</w:t>
+        <w:t xml:space="preserve">        "unit" : "celsius"</w:t>
       </w:r>
     </w:p>
     <w:p>
@@ -1573,7 +1552,7 @@
           <w:szCs w:val="22"/>
           <w:lang w:eastAsia="en-US"/>
         </w:rPr>
-        <w:t xml:space="preserve">  "authorizationState": {</w:t>
+        <w:t xml:space="preserve">      }</w:t>
       </w:r>
     </w:p>
     <w:p>
@@ -1596,7 +1575,7 @@
           <w:szCs w:val="22"/>
           <w:lang w:eastAsia="en-US"/>
         </w:rPr>
-        <w:t xml:space="preserve">    "InsecureTemperatureSensor,0.0.0.0,8460,null": true</w:t>
+        <w:t xml:space="preserve">    },</w:t>
       </w:r>
     </w:p>
     <w:p>
@@ -1619,7 +1598,7 @@
           <w:szCs w:val="22"/>
           <w:lang w:eastAsia="en-US"/>
         </w:rPr>
-        <w:t xml:space="preserve">  }</w:t>
+        <w:t xml:space="preserve">    "providerCloud" : {</w:t>
       </w:r>
     </w:p>
     <w:p>
@@ -1642,19 +1621,7 @@
           <w:szCs w:val="22"/>
           <w:lang w:eastAsia="en-US"/>
         </w:rPr>
-        <w:t>}</w:t>
-      </w:r>
-      <w:r>
-        <w:br w:type="page"/>
-      </w:r>
-    </w:p>
-    <w:p>
-      <w:pPr>
-        <w:pStyle w:val="Cmsor1"/>
-      </w:pPr>
-      <w:r>
-        <w:lastRenderedPageBreak/>
-        <w:t>3.3. InterCloudAuthRequest</w:t>
+        <w:t xml:space="preserve">      "operator" : "SmartGridOperator",</w:t>
       </w:r>
     </w:p>
     <w:p>
@@ -1677,7 +1644,7 @@
           <w:szCs w:val="22"/>
           <w:lang w:eastAsia="en-US"/>
         </w:rPr>
-        <w:t>{</w:t>
+        <w:t xml:space="preserve">      "cloudName" : "SmartGrid",</w:t>
       </w:r>
     </w:p>
     <w:p>
@@ -1700,7 +1667,7 @@
           <w:szCs w:val="22"/>
           <w:lang w:eastAsia="en-US"/>
         </w:rPr>
-        <w:t xml:space="preserve">  "cloud":{</w:t>
+        <w:t xml:space="preserve">      "address" : "10.0.0.82",</w:t>
       </w:r>
     </w:p>
     <w:p>
@@ -1723,7 +1690,7 @@
           <w:szCs w:val="22"/>
           <w:lang w:eastAsia="en-US"/>
         </w:rPr>
-        <w:t xml:space="preserve">    "operator": "EVManufacturer",</w:t>
+        <w:t xml:space="preserve">      "port" : 8446,</w:t>
       </w:r>
     </w:p>
     <w:p>
@@ -1746,7 +1713,7 @@
           <w:szCs w:val="22"/>
           <w:lang w:eastAsia="en-US"/>
         </w:rPr>
-        <w:t xml:space="preserve">    "cloudName": "EVCloud",</w:t>
+        <w:t xml:space="preserve">      "gatekeeperServiceURI" : "gatekeeper",</w:t>
       </w:r>
     </w:p>
     <w:p>
@@ -1769,7 +1736,7 @@
           <w:szCs w:val="22"/>
           <w:lang w:eastAsia="en-US"/>
         </w:rPr>
-        <w:t xml:space="preserve">    "address": "arrowhead2.tmit.bme.hu",</w:t>
+        <w:t xml:space="preserve">      "authenticationInfo" : "MIIBIjANBgkqhkiG9w0BAQEFAAOCAQ8AMIIBCgKCAQEA7GA65Tt0L+cOcQzrIpSau3d79MX9jlEx4GaGbPHR7NOo0BgDU8db6I4L+baMq4VYD5XHyCKvOInpOqPEfUwEm7q8w3rFBSJY8lOv31YAOo9xz0rQKGzqNFQv2KvZE2Y11sXkfnVKimWqZelutvzv9CT+vDbrEaLd6MAmxyBJI+4ztdTAliID89ZhIrBrV3/rEq+OQl39MJNWOO/t3HXPcGPdURRfdLNvgtGRfL2WzGB3bT3pEw2eV/QdFcudsFM0Cx25wOfPAPs9Ia6qvkzMYkvqv3mE9f+nd6QACjX6H+xy4zkdhSlaNTjAwnasSoaKuq7xeBkD/Q6lV/fivC2LJwIDAQAB",</w:t>
       </w:r>
     </w:p>
     <w:p>
@@ -1792,7 +1759,7 @@
           <w:szCs w:val="22"/>
           <w:lang w:eastAsia="en-US"/>
         </w:rPr>
-        <w:t xml:space="preserve">    "port": 8446,</w:t>
+        <w:t xml:space="preserve">      "secure" : false</w:t>
       </w:r>
     </w:p>
     <w:p>
@@ -1815,344 +1782,1130 @@
           <w:szCs w:val="22"/>
           <w:lang w:eastAsia="en-US"/>
         </w:rPr>
-        <w:t xml:space="preserve">    "gatekeeperServiceURI": "gatekeeper",</w:t>
-      </w:r>
-    </w:p>
-    <w:p>
-      <w:pPr>
+        <w:t xml:space="preserve">    }</w:t>
+      </w:r>
+      <w:r>
+        <w:rPr>
+          <w:rFonts w:eastAsia="MS PGothic" w:cs="Lucida Grande"/>
+          <w:szCs w:val="22"/>
+          <w:lang w:eastAsia="en-US"/>
+        </w:rPr>
+        <w:t>} ]</w:t>
+      </w:r>
+      <w:r>
+        <w:rPr>
+          <w:rFonts w:eastAsia="MS PGothic" w:cs="Lucida Grande"/>
+          <w:szCs w:val="22"/>
+          <w:lang w:eastAsia="en-US"/>
+        </w:rPr>
+        <w:t>}</w:t>
+      </w:r>
+      <w:r>
+        <w:rPr>
+          <w:rFonts w:eastAsia="MS PGothic" w:cs="Lucida Grande"/>
+          <w:szCs w:val="22"/>
+          <w:lang w:eastAsia="en-US"/>
+        </w:rPr>
+        <w:t xml:space="preserve"> </w:t>
+      </w:r>
+      <w:r>
+        <w:br w:type="page"/>
+      </w:r>
+    </w:p>
+    <w:p>
+      <w:pPr>
+        <w:pStyle w:val="Cmsor1"/>
+      </w:pPr>
+      <w:r>
+        <w:lastRenderedPageBreak/>
+        <w:t xml:space="preserve">3.3. </w:t>
+      </w:r>
+      <w:r>
+        <w:t>GSDPoll</w:t>
+      </w:r>
+    </w:p>
+    <w:p>
+      <w:pPr>
+        <w:pStyle w:val="Cmsor1"/>
         <w:pBdr>
           <w:top w:val="single" w:sz="4" w:space="1" w:color="auto"/>
           <w:left w:val="single" w:sz="4" w:space="4" w:color="auto"/>
           <w:bottom w:val="single" w:sz="4" w:space="1" w:color="auto"/>
           <w:right w:val="single" w:sz="4" w:space="4" w:color="auto"/>
         </w:pBdr>
-        <w:rPr>
-          <w:rFonts w:eastAsia="MS PGothic" w:cs="Lucida Grande"/>
-          <w:szCs w:val="22"/>
-          <w:lang w:eastAsia="en-US"/>
-        </w:rPr>
-      </w:pPr>
-      <w:r>
-        <w:rPr>
-          <w:rFonts w:eastAsia="MS PGothic" w:cs="Lucida Grande"/>
-          <w:szCs w:val="22"/>
-          <w:lang w:eastAsia="en-US"/>
-        </w:rPr>
-        <w:t xml:space="preserve">    "authenticationInfo": ""</w:t>
-      </w:r>
-    </w:p>
-    <w:p>
-      <w:pPr>
+        <w:spacing w:before="0" w:after="0" w:line="240" w:lineRule="auto"/>
+        <w:rPr>
+          <w:rFonts w:asciiTheme="minorHAnsi" w:eastAsia="MS PGothic" w:hAnsiTheme="minorHAnsi" w:cs="Lucida Grande"/>
+          <w:b w:val="0"/>
+          <w:color w:val="auto"/>
+          <w:sz w:val="24"/>
+          <w:szCs w:val="22"/>
+        </w:rPr>
+      </w:pPr>
+      <w:r>
+        <w:rPr>
+          <w:rFonts w:asciiTheme="minorHAnsi" w:eastAsia="MS PGothic" w:hAnsiTheme="minorHAnsi" w:cs="Lucida Grande"/>
+          <w:b w:val="0"/>
+          <w:color w:val="auto"/>
+          <w:sz w:val="24"/>
+          <w:szCs w:val="22"/>
+        </w:rPr>
+        <w:t>{</w:t>
+      </w:r>
+    </w:p>
+    <w:p>
+      <w:pPr>
+        <w:pStyle w:val="Cmsor1"/>
         <w:pBdr>
           <w:top w:val="single" w:sz="4" w:space="1" w:color="auto"/>
           <w:left w:val="single" w:sz="4" w:space="4" w:color="auto"/>
           <w:bottom w:val="single" w:sz="4" w:space="1" w:color="auto"/>
           <w:right w:val="single" w:sz="4" w:space="4" w:color="auto"/>
         </w:pBdr>
-        <w:rPr>
-          <w:rFonts w:eastAsia="MS PGothic" w:cs="Lucida Grande"/>
-          <w:szCs w:val="22"/>
-          <w:lang w:eastAsia="en-US"/>
-        </w:rPr>
-      </w:pPr>
-      <w:r>
-        <w:rPr>
-          <w:rFonts w:eastAsia="MS PGothic" w:cs="Lucida Grande"/>
-          <w:szCs w:val="22"/>
-          <w:lang w:eastAsia="en-US"/>
-        </w:rPr>
-        <w:t xml:space="preserve">  },</w:t>
-      </w:r>
-    </w:p>
-    <w:p>
-      <w:pPr>
+        <w:spacing w:before="0" w:after="0" w:line="240" w:lineRule="auto"/>
+        <w:rPr>
+          <w:rFonts w:asciiTheme="minorHAnsi" w:eastAsia="MS PGothic" w:hAnsiTheme="minorHAnsi" w:cs="Lucida Grande"/>
+          <w:b w:val="0"/>
+          <w:color w:val="auto"/>
+          <w:sz w:val="24"/>
+          <w:szCs w:val="22"/>
+        </w:rPr>
+      </w:pPr>
+      <w:r>
+        <w:rPr>
+          <w:rFonts w:asciiTheme="minorHAnsi" w:eastAsia="MS PGothic" w:hAnsiTheme="minorHAnsi" w:cs="Lucida Grande"/>
+          <w:b w:val="0"/>
+          <w:color w:val="auto"/>
+          <w:sz w:val="24"/>
+          <w:szCs w:val="22"/>
+        </w:rPr>
+        <w:t xml:space="preserve">  "requestedService" : {</w:t>
+      </w:r>
+    </w:p>
+    <w:p>
+      <w:pPr>
+        <w:pStyle w:val="Cmsor1"/>
         <w:pBdr>
           <w:top w:val="single" w:sz="4" w:space="1" w:color="auto"/>
           <w:left w:val="single" w:sz="4" w:space="4" w:color="auto"/>
           <w:bottom w:val="single" w:sz="4" w:space="1" w:color="auto"/>
           <w:right w:val="single" w:sz="4" w:space="4" w:color="auto"/>
         </w:pBdr>
-        <w:rPr>
-          <w:rFonts w:eastAsia="MS PGothic" w:cs="Lucida Grande"/>
-          <w:szCs w:val="22"/>
-          <w:lang w:eastAsia="en-US"/>
-        </w:rPr>
-      </w:pPr>
-      <w:r>
-        <w:rPr>
-          <w:rFonts w:eastAsia="MS PGothic" w:cs="Lucida Grande"/>
-          <w:szCs w:val="22"/>
-          <w:lang w:eastAsia="en-US"/>
-        </w:rPr>
-        <w:t xml:space="preserve">  "service": {</w:t>
-      </w:r>
-    </w:p>
-    <w:p>
-      <w:pPr>
+        <w:spacing w:before="0" w:after="0" w:line="240" w:lineRule="auto"/>
+        <w:rPr>
+          <w:rFonts w:asciiTheme="minorHAnsi" w:eastAsia="MS PGothic" w:hAnsiTheme="minorHAnsi" w:cs="Lucida Grande"/>
+          <w:b w:val="0"/>
+          <w:color w:val="auto"/>
+          <w:sz w:val="24"/>
+          <w:szCs w:val="22"/>
+        </w:rPr>
+      </w:pPr>
+      <w:r>
+        <w:rPr>
+          <w:rFonts w:asciiTheme="minorHAnsi" w:eastAsia="MS PGothic" w:hAnsiTheme="minorHAnsi" w:cs="Lucida Grande"/>
+          <w:b w:val="0"/>
+          <w:color w:val="auto"/>
+          <w:sz w:val="24"/>
+          <w:szCs w:val="22"/>
+        </w:rPr>
+        <w:t xml:space="preserve">    "serviceDefinition" : "IndoorTemperature",</w:t>
+      </w:r>
+    </w:p>
+    <w:p>
+      <w:pPr>
+        <w:pStyle w:val="Cmsor1"/>
         <w:pBdr>
           <w:top w:val="single" w:sz="4" w:space="1" w:color="auto"/>
           <w:left w:val="single" w:sz="4" w:space="4" w:color="auto"/>
           <w:bottom w:val="single" w:sz="4" w:space="1" w:color="auto"/>
           <w:right w:val="single" w:sz="4" w:space="4" w:color="auto"/>
         </w:pBdr>
-        <w:rPr>
-          <w:rFonts w:eastAsia="MS PGothic" w:cs="Lucida Grande"/>
-          <w:szCs w:val="22"/>
-          <w:lang w:eastAsia="en-US"/>
-        </w:rPr>
-      </w:pPr>
-      <w:r>
-        <w:rPr>
-          <w:rFonts w:eastAsia="MS PGothic" w:cs="Lucida Grande"/>
-          <w:szCs w:val="22"/>
-          <w:lang w:eastAsia="en-US"/>
-        </w:rPr>
-        <w:t xml:space="preserve">    "serviceDefinition": "DCCharging",</w:t>
-      </w:r>
-    </w:p>
-    <w:p>
-      <w:pPr>
+        <w:spacing w:before="0" w:after="0" w:line="240" w:lineRule="auto"/>
+        <w:rPr>
+          <w:rFonts w:asciiTheme="minorHAnsi" w:eastAsia="MS PGothic" w:hAnsiTheme="minorHAnsi" w:cs="Lucida Grande"/>
+          <w:b w:val="0"/>
+          <w:color w:val="auto"/>
+          <w:sz w:val="24"/>
+          <w:szCs w:val="22"/>
+        </w:rPr>
+      </w:pPr>
+      <w:r>
+        <w:rPr>
+          <w:rFonts w:asciiTheme="minorHAnsi" w:eastAsia="MS PGothic" w:hAnsiTheme="minorHAnsi" w:cs="Lucida Grande"/>
+          <w:b w:val="0"/>
+          <w:color w:val="auto"/>
+          <w:sz w:val="24"/>
+          <w:szCs w:val="22"/>
+        </w:rPr>
+        <w:t xml:space="preserve">    "interfaces" : [ "json" ],</w:t>
+      </w:r>
+    </w:p>
+    <w:p>
+      <w:pPr>
+        <w:pStyle w:val="Cmsor1"/>
         <w:pBdr>
           <w:top w:val="single" w:sz="4" w:space="1" w:color="auto"/>
           <w:left w:val="single" w:sz="4" w:space="4" w:color="auto"/>
           <w:bottom w:val="single" w:sz="4" w:space="1" w:color="auto"/>
           <w:right w:val="single" w:sz="4" w:space="4" w:color="auto"/>
         </w:pBdr>
-        <w:rPr>
-          <w:rFonts w:eastAsia="MS PGothic" w:cs="Lucida Grande"/>
-          <w:szCs w:val="22"/>
-          <w:lang w:eastAsia="en-US"/>
-        </w:rPr>
-      </w:pPr>
-      <w:r>
-        <w:rPr>
-          <w:rFonts w:eastAsia="MS PGothic" w:cs="Lucida Grande"/>
-          <w:szCs w:val="22"/>
-          <w:lang w:eastAsia="en-US"/>
-        </w:rPr>
-        <w:t xml:space="preserve">    "interfaces": ["JSON"],</w:t>
-      </w:r>
-    </w:p>
-    <w:p>
-      <w:pPr>
+        <w:spacing w:before="0" w:after="0" w:line="240" w:lineRule="auto"/>
+        <w:rPr>
+          <w:rFonts w:asciiTheme="minorHAnsi" w:eastAsia="MS PGothic" w:hAnsiTheme="minorHAnsi" w:cs="Lucida Grande"/>
+          <w:b w:val="0"/>
+          <w:color w:val="auto"/>
+          <w:sz w:val="24"/>
+          <w:szCs w:val="22"/>
+        </w:rPr>
+      </w:pPr>
+      <w:r>
+        <w:rPr>
+          <w:rFonts w:asciiTheme="minorHAnsi" w:eastAsia="MS PGothic" w:hAnsiTheme="minorHAnsi" w:cs="Lucida Grande"/>
+          <w:b w:val="0"/>
+          <w:color w:val="auto"/>
+          <w:sz w:val="24"/>
+          <w:szCs w:val="22"/>
+        </w:rPr>
+        <w:t xml:space="preserve">    "serviceMetadata" : {</w:t>
+      </w:r>
+    </w:p>
+    <w:p>
+      <w:pPr>
+        <w:pStyle w:val="Cmsor1"/>
         <w:pBdr>
           <w:top w:val="single" w:sz="4" w:space="1" w:color="auto"/>
           <w:left w:val="single" w:sz="4" w:space="4" w:color="auto"/>
           <w:bottom w:val="single" w:sz="4" w:space="1" w:color="auto"/>
           <w:right w:val="single" w:sz="4" w:space="4" w:color="auto"/>
         </w:pBdr>
-        <w:rPr>
-          <w:rFonts w:eastAsia="MS PGothic" w:cs="Lucida Grande"/>
-          <w:szCs w:val="22"/>
-          <w:lang w:eastAsia="en-US"/>
-        </w:rPr>
-      </w:pPr>
-      <w:r>
-        <w:rPr>
-          <w:rFonts w:eastAsia="MS PGothic" w:cs="Lucida Grande"/>
-          <w:szCs w:val="22"/>
-          <w:lang w:eastAsia="en-US"/>
-        </w:rPr>
-        <w:t xml:space="preserve">    "serviceMetadata": {</w:t>
-      </w:r>
-    </w:p>
-    <w:p>
-      <w:pPr>
+        <w:spacing w:before="0" w:after="0" w:line="240" w:lineRule="auto"/>
+        <w:rPr>
+          <w:rFonts w:asciiTheme="minorHAnsi" w:eastAsia="MS PGothic" w:hAnsiTheme="minorHAnsi" w:cs="Lucida Grande"/>
+          <w:b w:val="0"/>
+          <w:color w:val="auto"/>
+          <w:sz w:val="24"/>
+          <w:szCs w:val="22"/>
+        </w:rPr>
+      </w:pPr>
+      <w:r>
+        <w:rPr>
+          <w:rFonts w:asciiTheme="minorHAnsi" w:eastAsia="MS PGothic" w:hAnsiTheme="minorHAnsi" w:cs="Lucida Grande"/>
+          <w:b w:val="0"/>
+          <w:color w:val="auto"/>
+          <w:sz w:val="24"/>
+          <w:szCs w:val="22"/>
+        </w:rPr>
+        <w:t xml:space="preserve">      "unit" : "celsius"</w:t>
+      </w:r>
+    </w:p>
+    <w:p>
+      <w:pPr>
+        <w:pStyle w:val="Cmsor1"/>
         <w:pBdr>
           <w:top w:val="single" w:sz="4" w:space="1" w:color="auto"/>
           <w:left w:val="single" w:sz="4" w:space="4" w:color="auto"/>
           <w:bottom w:val="single" w:sz="4" w:space="1" w:color="auto"/>
           <w:right w:val="single" w:sz="4" w:space="4" w:color="auto"/>
         </w:pBdr>
-        <w:rPr>
-          <w:rFonts w:eastAsia="MS PGothic" w:cs="Lucida Grande"/>
-          <w:szCs w:val="22"/>
-          <w:lang w:eastAsia="en-US"/>
-        </w:rPr>
-      </w:pPr>
-      <w:r>
-        <w:rPr>
-          <w:rFonts w:eastAsia="MS PGothic" w:cs="Lucida Grande"/>
-          <w:szCs w:val="22"/>
-          <w:lang w:eastAsia="en-US"/>
-        </w:rPr>
-        <w:t xml:space="preserve">      "unit": "celsius",</w:t>
-      </w:r>
-    </w:p>
-    <w:p>
-      <w:pPr>
+        <w:spacing w:before="0" w:after="0" w:line="240" w:lineRule="auto"/>
+        <w:rPr>
+          <w:rFonts w:asciiTheme="minorHAnsi" w:eastAsia="MS PGothic" w:hAnsiTheme="minorHAnsi" w:cs="Lucida Grande"/>
+          <w:b w:val="0"/>
+          <w:color w:val="auto"/>
+          <w:sz w:val="24"/>
+          <w:szCs w:val="22"/>
+        </w:rPr>
+      </w:pPr>
+      <w:r>
+        <w:rPr>
+          <w:rFonts w:asciiTheme="minorHAnsi" w:eastAsia="MS PGothic" w:hAnsiTheme="minorHAnsi" w:cs="Lucida Grande"/>
+          <w:b w:val="0"/>
+          <w:color w:val="auto"/>
+          <w:sz w:val="24"/>
+          <w:szCs w:val="22"/>
+        </w:rPr>
+        <w:t xml:space="preserve">    }</w:t>
+      </w:r>
+    </w:p>
+    <w:p>
+      <w:pPr>
+        <w:pStyle w:val="Cmsor1"/>
         <w:pBdr>
           <w:top w:val="single" w:sz="4" w:space="1" w:color="auto"/>
           <w:left w:val="single" w:sz="4" w:space="4" w:color="auto"/>
           <w:bottom w:val="single" w:sz="4" w:space="1" w:color="auto"/>
           <w:right w:val="single" w:sz="4" w:space="4" w:color="auto"/>
         </w:pBdr>
-        <w:rPr>
-          <w:rFonts w:eastAsia="MS PGothic" w:cs="Lucida Grande"/>
-          <w:szCs w:val="22"/>
-          <w:lang w:eastAsia="en-US"/>
-        </w:rPr>
-      </w:pPr>
-      <w:r>
-        <w:rPr>
-          <w:rFonts w:eastAsia="MS PGothic" w:cs="Lucida Grande"/>
-          <w:szCs w:val="22"/>
-          <w:lang w:eastAsia="en-US"/>
-        </w:rPr>
-        <w:t xml:space="preserve">      "ampere": "15"</w:t>
-      </w:r>
-    </w:p>
-    <w:p>
-      <w:pPr>
+        <w:spacing w:before="0" w:after="0" w:line="240" w:lineRule="auto"/>
+        <w:rPr>
+          <w:rFonts w:asciiTheme="minorHAnsi" w:eastAsia="MS PGothic" w:hAnsiTheme="minorHAnsi" w:cs="Lucida Grande"/>
+          <w:b w:val="0"/>
+          <w:color w:val="auto"/>
+          <w:sz w:val="24"/>
+          <w:szCs w:val="22"/>
+        </w:rPr>
+      </w:pPr>
+      <w:r>
+        <w:rPr>
+          <w:rFonts w:asciiTheme="minorHAnsi" w:eastAsia="MS PGothic" w:hAnsiTheme="minorHAnsi" w:cs="Lucida Grande"/>
+          <w:b w:val="0"/>
+          <w:color w:val="auto"/>
+          <w:sz w:val="24"/>
+          <w:szCs w:val="22"/>
+        </w:rPr>
+        <w:t xml:space="preserve">  },</w:t>
+      </w:r>
+    </w:p>
+    <w:p>
+      <w:pPr>
+        <w:pStyle w:val="Cmsor1"/>
         <w:pBdr>
           <w:top w:val="single" w:sz="4" w:space="1" w:color="auto"/>
           <w:left w:val="single" w:sz="4" w:space="4" w:color="auto"/>
           <w:bottom w:val="single" w:sz="4" w:space="1" w:color="auto"/>
           <w:right w:val="single" w:sz="4" w:space="4" w:color="auto"/>
         </w:pBdr>
-        <w:rPr>
-          <w:rFonts w:eastAsia="MS PGothic" w:cs="Lucida Grande"/>
-          <w:szCs w:val="22"/>
-          <w:lang w:eastAsia="en-US"/>
-        </w:rPr>
-      </w:pPr>
-      <w:r>
-        <w:rPr>
-          <w:rFonts w:eastAsia="MS PGothic" w:cs="Lucida Grande"/>
-          <w:szCs w:val="22"/>
-          <w:lang w:eastAsia="en-US"/>
-        </w:rPr>
-        <w:t xml:space="preserve">    }</w:t>
-      </w:r>
-    </w:p>
-    <w:p>
-      <w:pPr>
+        <w:spacing w:before="0" w:after="0" w:line="240" w:lineRule="auto"/>
+        <w:rPr>
+          <w:rFonts w:asciiTheme="minorHAnsi" w:eastAsia="MS PGothic" w:hAnsiTheme="minorHAnsi" w:cs="Lucida Grande"/>
+          <w:b w:val="0"/>
+          <w:color w:val="auto"/>
+          <w:sz w:val="24"/>
+          <w:szCs w:val="22"/>
+        </w:rPr>
+      </w:pPr>
+      <w:r>
+        <w:rPr>
+          <w:rFonts w:asciiTheme="minorHAnsi" w:eastAsia="MS PGothic" w:hAnsiTheme="minorHAnsi" w:cs="Lucida Grande"/>
+          <w:b w:val="0"/>
+          <w:color w:val="auto"/>
+          <w:sz w:val="24"/>
+          <w:szCs w:val="22"/>
+        </w:rPr>
+        <w:t xml:space="preserve">  "requesterCloud" : {</w:t>
+      </w:r>
+    </w:p>
+    <w:p>
+      <w:pPr>
+        <w:pStyle w:val="Cmsor1"/>
         <w:pBdr>
           <w:top w:val="single" w:sz="4" w:space="1" w:color="auto"/>
           <w:left w:val="single" w:sz="4" w:space="4" w:color="auto"/>
           <w:bottom w:val="single" w:sz="4" w:space="1" w:color="auto"/>
           <w:right w:val="single" w:sz="4" w:space="4" w:color="auto"/>
         </w:pBdr>
-        <w:rPr>
-          <w:rFonts w:eastAsia="MS PGothic" w:cs="Lucida Grande"/>
-          <w:szCs w:val="22"/>
-          <w:lang w:eastAsia="en-US"/>
-        </w:rPr>
-      </w:pPr>
-      <w:r>
-        <w:rPr>
-          <w:rFonts w:eastAsia="MS PGothic" w:cs="Lucida Grande"/>
-          <w:szCs w:val="22"/>
-          <w:lang w:eastAsia="en-US"/>
-        </w:rPr>
-        <w:t xml:space="preserve">  }</w:t>
-      </w:r>
-    </w:p>
-    <w:p>
-      <w:pPr>
+        <w:spacing w:before="0" w:after="0" w:line="240" w:lineRule="auto"/>
+        <w:rPr>
+          <w:rFonts w:asciiTheme="minorHAnsi" w:eastAsia="MS PGothic" w:hAnsiTheme="minorHAnsi" w:cs="Lucida Grande"/>
+          <w:b w:val="0"/>
+          <w:color w:val="auto"/>
+          <w:sz w:val="24"/>
+          <w:szCs w:val="22"/>
+        </w:rPr>
+      </w:pPr>
+      <w:r>
+        <w:rPr>
+          <w:rFonts w:asciiTheme="minorHAnsi" w:eastAsia="MS PGothic" w:hAnsiTheme="minorHAnsi" w:cs="Lucida Grande"/>
+          <w:b w:val="0"/>
+          <w:color w:val="auto"/>
+          <w:sz w:val="24"/>
+          <w:szCs w:val="22"/>
+        </w:rPr>
+        <w:t xml:space="preserve">    "operator" : "EVManufacturer",</w:t>
+      </w:r>
+    </w:p>
+    <w:p>
+      <w:pPr>
+        <w:pStyle w:val="Cmsor1"/>
         <w:pBdr>
           <w:top w:val="single" w:sz="4" w:space="1" w:color="auto"/>
           <w:left w:val="single" w:sz="4" w:space="4" w:color="auto"/>
           <w:bottom w:val="single" w:sz="4" w:space="1" w:color="auto"/>
           <w:right w:val="single" w:sz="4" w:space="4" w:color="auto"/>
         </w:pBdr>
-        <w:rPr>
-          <w:rFonts w:eastAsia="MS PGothic" w:cs="Lucida Grande"/>
-          <w:szCs w:val="22"/>
-          <w:lang w:eastAsia="en-US"/>
-        </w:rPr>
-      </w:pPr>
-      <w:r>
-        <w:rPr>
-          <w:rFonts w:eastAsia="MS PGothic" w:cs="Lucida Grande"/>
-          <w:szCs w:val="22"/>
-          <w:lang w:eastAsia="en-US"/>
-        </w:rPr>
-        <w:t>}</w:t>
+        <w:spacing w:before="0" w:after="0" w:line="240" w:lineRule="auto"/>
+        <w:rPr>
+          <w:rFonts w:asciiTheme="minorHAnsi" w:eastAsia="MS PGothic" w:hAnsiTheme="minorHAnsi" w:cs="Lucida Grande"/>
+          <w:b w:val="0"/>
+          <w:color w:val="auto"/>
+          <w:sz w:val="24"/>
+          <w:szCs w:val="22"/>
+        </w:rPr>
+      </w:pPr>
+      <w:r>
+        <w:rPr>
+          <w:rFonts w:asciiTheme="minorHAnsi" w:eastAsia="MS PGothic" w:hAnsiTheme="minorHAnsi" w:cs="Lucida Grande"/>
+          <w:b w:val="0"/>
+          <w:color w:val="auto"/>
+          <w:sz w:val="24"/>
+          <w:szCs w:val="22"/>
+        </w:rPr>
+        <w:t xml:space="preserve">    "cloudName" : "EVCloud",</w:t>
       </w:r>
     </w:p>
     <w:p>
       <w:pPr>
         <w:pStyle w:val="Cmsor1"/>
-      </w:pPr>
-      <w:r>
-        <w:t>3.4 InterCloudAuthResponse</w:t>
-      </w:r>
-    </w:p>
-    <w:p>
-      <w:pPr>
-        <w:pStyle w:val="Szvegtrzs"/>
         <w:pBdr>
           <w:top w:val="single" w:sz="4" w:space="1" w:color="auto"/>
           <w:left w:val="single" w:sz="4" w:space="4" w:color="auto"/>
           <w:bottom w:val="single" w:sz="4" w:space="1" w:color="auto"/>
           <w:right w:val="single" w:sz="4" w:space="4" w:color="auto"/>
         </w:pBdr>
-        <w:rPr>
-          <w:lang w:val="sv-SE"/>
-        </w:rPr>
-      </w:pPr>
-      <w:r>
-        <w:rPr>
-          <w:lang w:val="sv-SE"/>
-        </w:rPr>
-        <w:t>{</w:t>
-      </w:r>
-    </w:p>
-    <w:p>
-      <w:pPr>
-        <w:pStyle w:val="Szvegtrzs"/>
+        <w:spacing w:before="0" w:after="0" w:line="240" w:lineRule="auto"/>
+        <w:rPr>
+          <w:rFonts w:asciiTheme="minorHAnsi" w:eastAsia="MS PGothic" w:hAnsiTheme="minorHAnsi" w:cs="Lucida Grande"/>
+          <w:b w:val="0"/>
+          <w:color w:val="auto"/>
+          <w:sz w:val="24"/>
+          <w:szCs w:val="22"/>
+        </w:rPr>
+      </w:pPr>
+      <w:r>
+        <w:rPr>
+          <w:rFonts w:asciiTheme="minorHAnsi" w:eastAsia="MS PGothic" w:hAnsiTheme="minorHAnsi" w:cs="Lucida Grande"/>
+          <w:b w:val="0"/>
+          <w:color w:val="auto"/>
+          <w:sz w:val="24"/>
+          <w:szCs w:val="22"/>
+        </w:rPr>
+        <w:t xml:space="preserve">    "address" : "10.0.0.71",</w:t>
+      </w:r>
+    </w:p>
+    <w:p>
+      <w:pPr>
+        <w:pStyle w:val="Cmsor1"/>
         <w:pBdr>
           <w:top w:val="single" w:sz="4" w:space="1" w:color="auto"/>
           <w:left w:val="single" w:sz="4" w:space="4" w:color="auto"/>
           <w:bottom w:val="single" w:sz="4" w:space="1" w:color="auto"/>
           <w:right w:val="single" w:sz="4" w:space="4" w:color="auto"/>
         </w:pBdr>
-        <w:rPr>
-          <w:lang w:val="sv-SE"/>
-        </w:rPr>
-      </w:pPr>
-      <w:r>
-        <w:rPr>
-          <w:lang w:val="sv-SE"/>
-        </w:rPr>
-        <w:t xml:space="preserve">    </w:t>
-      </w:r>
-      <w:r>
-        <w:rPr>
-          <w:lang w:val="sv-SE"/>
-        </w:rPr>
-        <w:t>"authorized": true</w:t>
-      </w:r>
-    </w:p>
-    <w:p>
-      <w:pPr>
-        <w:pStyle w:val="Szvegtrzs"/>
+        <w:spacing w:before="0" w:after="0" w:line="240" w:lineRule="auto"/>
+        <w:rPr>
+          <w:rFonts w:asciiTheme="minorHAnsi" w:eastAsia="MS PGothic" w:hAnsiTheme="minorHAnsi" w:cs="Lucida Grande"/>
+          <w:b w:val="0"/>
+          <w:color w:val="auto"/>
+          <w:sz w:val="24"/>
+          <w:szCs w:val="22"/>
+        </w:rPr>
+      </w:pPr>
+      <w:r>
+        <w:rPr>
+          <w:rFonts w:asciiTheme="minorHAnsi" w:eastAsia="MS PGothic" w:hAnsiTheme="minorHAnsi" w:cs="Lucida Grande"/>
+          <w:b w:val="0"/>
+          <w:color w:val="auto"/>
+          <w:sz w:val="24"/>
+          <w:szCs w:val="22"/>
+        </w:rPr>
+        <w:t xml:space="preserve">    "port" : 8446,</w:t>
+      </w:r>
+    </w:p>
+    <w:p>
+      <w:pPr>
+        <w:pStyle w:val="Cmsor1"/>
         <w:pBdr>
           <w:top w:val="single" w:sz="4" w:space="1" w:color="auto"/>
           <w:left w:val="single" w:sz="4" w:space="4" w:color="auto"/>
           <w:bottom w:val="single" w:sz="4" w:space="1" w:color="auto"/>
           <w:right w:val="single" w:sz="4" w:space="4" w:color="auto"/>
         </w:pBdr>
-        <w:rPr>
-          <w:lang w:val="sv-SE"/>
-        </w:rPr>
-      </w:pPr>
-      <w:r>
-        <w:rPr>
-          <w:lang w:val="sv-SE"/>
+        <w:spacing w:before="0" w:after="0" w:line="240" w:lineRule="auto"/>
+        <w:rPr>
+          <w:rFonts w:asciiTheme="minorHAnsi" w:eastAsia="MS PGothic" w:hAnsiTheme="minorHAnsi" w:cs="Lucida Grande"/>
+          <w:b w:val="0"/>
+          <w:color w:val="auto"/>
+          <w:sz w:val="24"/>
+          <w:szCs w:val="22"/>
+        </w:rPr>
+      </w:pPr>
+      <w:r>
+        <w:rPr>
+          <w:rFonts w:asciiTheme="minorHAnsi" w:eastAsia="MS PGothic" w:hAnsiTheme="minorHAnsi" w:cs="Lucida Grande"/>
+          <w:b w:val="0"/>
+          <w:color w:val="auto"/>
+          <w:sz w:val="24"/>
+          <w:szCs w:val="22"/>
+        </w:rPr>
+        <w:t xml:space="preserve">    "gatekeeperServiceURI" : "gatekeeper",</w:t>
+      </w:r>
+    </w:p>
+    <w:p>
+      <w:pPr>
+        <w:pStyle w:val="Cmsor1"/>
+        <w:pBdr>
+          <w:top w:val="single" w:sz="4" w:space="1" w:color="auto"/>
+          <w:left w:val="single" w:sz="4" w:space="4" w:color="auto"/>
+          <w:bottom w:val="single" w:sz="4" w:space="1" w:color="auto"/>
+          <w:right w:val="single" w:sz="4" w:space="4" w:color="auto"/>
+        </w:pBdr>
+        <w:spacing w:before="0" w:after="0" w:line="240" w:lineRule="auto"/>
+        <w:rPr>
+          <w:rFonts w:asciiTheme="minorHAnsi" w:eastAsia="MS PGothic" w:hAnsiTheme="minorHAnsi" w:cs="Lucida Grande"/>
+          <w:b w:val="0"/>
+          <w:color w:val="auto"/>
+          <w:sz w:val="24"/>
+          <w:szCs w:val="22"/>
+        </w:rPr>
+      </w:pPr>
+      <w:r>
+        <w:rPr>
+          <w:rFonts w:asciiTheme="minorHAnsi" w:eastAsia="MS PGothic" w:hAnsiTheme="minorHAnsi" w:cs="Lucida Grande"/>
+          <w:b w:val="0"/>
+          <w:color w:val="auto"/>
+          <w:sz w:val="24"/>
+          <w:szCs w:val="22"/>
+        </w:rPr>
+        <w:t xml:space="preserve">    "authenticationInfo" : "MIIBIjANBgkqhkiG9w0BAQEFAAOCAQ8AMIIBCgKCAQEArIwxpELoHQAZps9fVn2X8FpWj6pG2wQfC6KLiTaQKOUniL5ePJ8Vprc6uB9gZkgcdWEGyaeGKe/XdfywB2uSpHWd0JlkNEYFGLi6Pg54z6n3XjUTiuviSbOrcDxVbCNYwHHoBW6URogTEN0BUG/0lSPVEsSU741KmXMy+oMXFnvPFt6bM3nw7RJDaQOnqTd4OSteGYSmnnYX1UzVTUPjTFampQN1gtzKIJqKjgH3ujhlPaVbWIKIP+xz69IAkjpLdEmcbU1SocNndaVdjEtsHdmx6Xxfsc+5Wudp331a7iIOpddefSXIaffh59/2vexZRgdtdMrtzQnLhjUERavCywIDAQAB",</w:t>
+      </w:r>
+    </w:p>
+    <w:p>
+      <w:pPr>
+        <w:pStyle w:val="Cmsor1"/>
+        <w:pBdr>
+          <w:top w:val="single" w:sz="4" w:space="1" w:color="auto"/>
+          <w:left w:val="single" w:sz="4" w:space="4" w:color="auto"/>
+          <w:bottom w:val="single" w:sz="4" w:space="1" w:color="auto"/>
+          <w:right w:val="single" w:sz="4" w:space="4" w:color="auto"/>
+        </w:pBdr>
+        <w:spacing w:before="0" w:after="0" w:line="240" w:lineRule="auto"/>
+        <w:rPr>
+          <w:rFonts w:asciiTheme="minorHAnsi" w:eastAsia="MS PGothic" w:hAnsiTheme="minorHAnsi" w:cs="Lucida Grande"/>
+          <w:b w:val="0"/>
+          <w:color w:val="auto"/>
+          <w:sz w:val="24"/>
+          <w:szCs w:val="22"/>
+        </w:rPr>
+      </w:pPr>
+      <w:r>
+        <w:rPr>
+          <w:rFonts w:asciiTheme="minorHAnsi" w:eastAsia="MS PGothic" w:hAnsiTheme="minorHAnsi" w:cs="Lucida Grande"/>
+          <w:b w:val="0"/>
+          <w:color w:val="auto"/>
+          <w:sz w:val="24"/>
+          <w:szCs w:val="22"/>
+        </w:rPr>
+        <w:t xml:space="preserve">    "secure" : false</w:t>
+      </w:r>
+    </w:p>
+    <w:p>
+      <w:pPr>
+        <w:pStyle w:val="Cmsor1"/>
+        <w:pBdr>
+          <w:top w:val="single" w:sz="4" w:space="1" w:color="auto"/>
+          <w:left w:val="single" w:sz="4" w:space="4" w:color="auto"/>
+          <w:bottom w:val="single" w:sz="4" w:space="1" w:color="auto"/>
+          <w:right w:val="single" w:sz="4" w:space="4" w:color="auto"/>
+        </w:pBdr>
+        <w:spacing w:before="0" w:after="0" w:line="240" w:lineRule="auto"/>
+        <w:rPr>
+          <w:rFonts w:asciiTheme="minorHAnsi" w:eastAsia="MS PGothic" w:hAnsiTheme="minorHAnsi" w:cs="Lucida Grande"/>
+          <w:b w:val="0"/>
+          <w:color w:val="auto"/>
+          <w:sz w:val="24"/>
+          <w:szCs w:val="22"/>
+        </w:rPr>
+      </w:pPr>
+      <w:r>
+        <w:rPr>
+          <w:rFonts w:asciiTheme="minorHAnsi" w:eastAsia="MS PGothic" w:hAnsiTheme="minorHAnsi" w:cs="Lucida Grande"/>
+          <w:b w:val="0"/>
+          <w:color w:val="auto"/>
+          <w:sz w:val="24"/>
+          <w:szCs w:val="22"/>
+        </w:rPr>
+        <w:t xml:space="preserve">  },</w:t>
+      </w:r>
+    </w:p>
+    <w:p>
+      <w:pPr>
+        <w:pStyle w:val="Cmsor1"/>
+        <w:pBdr>
+          <w:top w:val="single" w:sz="4" w:space="1" w:color="auto"/>
+          <w:left w:val="single" w:sz="4" w:space="4" w:color="auto"/>
+          <w:bottom w:val="single" w:sz="4" w:space="1" w:color="auto"/>
+          <w:right w:val="single" w:sz="4" w:space="4" w:color="auto"/>
+        </w:pBdr>
+        <w:spacing w:before="0" w:after="0" w:line="240" w:lineRule="auto"/>
+        <w:rPr>
+          <w:rFonts w:asciiTheme="minorHAnsi" w:eastAsia="MS PGothic" w:hAnsiTheme="minorHAnsi" w:cs="Lucida Grande"/>
+          <w:b w:val="0"/>
+          <w:color w:val="auto"/>
+          <w:sz w:val="24"/>
+          <w:szCs w:val="22"/>
+        </w:rPr>
+      </w:pPr>
+      <w:r>
+        <w:rPr>
+          <w:rFonts w:asciiTheme="minorHAnsi" w:eastAsia="MS PGothic" w:hAnsiTheme="minorHAnsi" w:cs="Lucida Grande"/>
+          <w:b w:val="0"/>
+          <w:color w:val="auto"/>
+          <w:sz w:val="24"/>
+          <w:szCs w:val="22"/>
+        </w:rPr>
+        <w:t xml:space="preserve">  "registryFlags" : {</w:t>
+      </w:r>
+    </w:p>
+    <w:p>
+      <w:pPr>
+        <w:pStyle w:val="Cmsor1"/>
+        <w:pBdr>
+          <w:top w:val="single" w:sz="4" w:space="1" w:color="auto"/>
+          <w:left w:val="single" w:sz="4" w:space="4" w:color="auto"/>
+          <w:bottom w:val="single" w:sz="4" w:space="1" w:color="auto"/>
+          <w:right w:val="single" w:sz="4" w:space="4" w:color="auto"/>
+        </w:pBdr>
+        <w:spacing w:before="0" w:after="0" w:line="240" w:lineRule="auto"/>
+        <w:rPr>
+          <w:rFonts w:asciiTheme="minorHAnsi" w:eastAsia="MS PGothic" w:hAnsiTheme="minorHAnsi" w:cs="Lucida Grande"/>
+          <w:b w:val="0"/>
+          <w:color w:val="auto"/>
+          <w:sz w:val="24"/>
+          <w:szCs w:val="22"/>
+        </w:rPr>
+      </w:pPr>
+      <w:r>
+        <w:rPr>
+          <w:rFonts w:asciiTheme="minorHAnsi" w:eastAsia="MS PGothic" w:hAnsiTheme="minorHAnsi" w:cs="Lucida Grande"/>
+          <w:b w:val="0"/>
+          <w:color w:val="auto"/>
+          <w:sz w:val="24"/>
+          <w:szCs w:val="22"/>
+        </w:rPr>
+        <w:t xml:space="preserve">    "metadataSearch" : true,</w:t>
+      </w:r>
+    </w:p>
+    <w:p>
+      <w:pPr>
+        <w:pStyle w:val="Cmsor1"/>
+        <w:pBdr>
+          <w:top w:val="single" w:sz="4" w:space="1" w:color="auto"/>
+          <w:left w:val="single" w:sz="4" w:space="4" w:color="auto"/>
+          <w:bottom w:val="single" w:sz="4" w:space="1" w:color="auto"/>
+          <w:right w:val="single" w:sz="4" w:space="4" w:color="auto"/>
+        </w:pBdr>
+        <w:spacing w:before="0" w:after="0" w:line="240" w:lineRule="auto"/>
+        <w:rPr>
+          <w:rFonts w:asciiTheme="minorHAnsi" w:eastAsia="MS PGothic" w:hAnsiTheme="minorHAnsi" w:cs="Lucida Grande"/>
+          <w:b w:val="0"/>
+          <w:color w:val="auto"/>
+          <w:sz w:val="24"/>
+          <w:szCs w:val="22"/>
+        </w:rPr>
+      </w:pPr>
+      <w:r>
+        <w:rPr>
+          <w:rFonts w:asciiTheme="minorHAnsi" w:eastAsia="MS PGothic" w:hAnsiTheme="minorHAnsi" w:cs="Lucida Grande"/>
+          <w:b w:val="0"/>
+          <w:color w:val="auto"/>
+          <w:sz w:val="24"/>
+          <w:szCs w:val="22"/>
+        </w:rPr>
+        <w:t xml:space="preserve">    "pingProviders" : false</w:t>
+      </w:r>
+    </w:p>
+    <w:p>
+      <w:pPr>
+        <w:pStyle w:val="Cmsor1"/>
+        <w:pBdr>
+          <w:top w:val="single" w:sz="4" w:space="1" w:color="auto"/>
+          <w:left w:val="single" w:sz="4" w:space="4" w:color="auto"/>
+          <w:bottom w:val="single" w:sz="4" w:space="1" w:color="auto"/>
+          <w:right w:val="single" w:sz="4" w:space="4" w:color="auto"/>
+        </w:pBdr>
+        <w:spacing w:before="0" w:after="0" w:line="240" w:lineRule="auto"/>
+        <w:rPr>
+          <w:rFonts w:asciiTheme="minorHAnsi" w:eastAsia="MS PGothic" w:hAnsiTheme="minorHAnsi" w:cs="Lucida Grande"/>
+          <w:b w:val="0"/>
+          <w:color w:val="auto"/>
+          <w:sz w:val="24"/>
+          <w:szCs w:val="22"/>
+        </w:rPr>
+      </w:pPr>
+      <w:r>
+        <w:rPr>
+          <w:rFonts w:asciiTheme="minorHAnsi" w:eastAsia="MS PGothic" w:hAnsiTheme="minorHAnsi" w:cs="Lucida Grande"/>
+          <w:b w:val="0"/>
+          <w:color w:val="auto"/>
+          <w:sz w:val="24"/>
+          <w:szCs w:val="22"/>
+        </w:rPr>
+        <w:t xml:space="preserve">  }</w:t>
+      </w:r>
+    </w:p>
+    <w:p>
+      <w:pPr>
+        <w:pStyle w:val="Cmsor1"/>
+        <w:pBdr>
+          <w:top w:val="single" w:sz="4" w:space="1" w:color="auto"/>
+          <w:left w:val="single" w:sz="4" w:space="4" w:color="auto"/>
+          <w:bottom w:val="single" w:sz="4" w:space="1" w:color="auto"/>
+          <w:right w:val="single" w:sz="4" w:space="4" w:color="auto"/>
+        </w:pBdr>
+        <w:spacing w:before="0" w:after="0" w:line="240" w:lineRule="auto"/>
+        <w:rPr>
+          <w:rFonts w:asciiTheme="minorHAnsi" w:eastAsia="MS PGothic" w:hAnsiTheme="minorHAnsi" w:cs="Lucida Grande"/>
+          <w:b w:val="0"/>
+          <w:color w:val="auto"/>
+          <w:sz w:val="24"/>
+          <w:szCs w:val="22"/>
+        </w:rPr>
+      </w:pPr>
+      <w:r>
+        <w:rPr>
+          <w:rFonts w:asciiTheme="minorHAnsi" w:eastAsia="MS PGothic" w:hAnsiTheme="minorHAnsi" w:cs="Lucida Grande"/>
+          <w:b w:val="0"/>
+          <w:color w:val="auto"/>
+          <w:sz w:val="24"/>
+          <w:szCs w:val="22"/>
         </w:rPr>
         <w:t>}</w:t>
       </w:r>
-    </w:p>
-    <w:p>
-      <w:pPr>
+      <w:r>
+        <w:rPr>
+          <w:rFonts w:asciiTheme="minorHAnsi" w:eastAsia="MS PGothic" w:hAnsiTheme="minorHAnsi" w:cs="Lucida Grande"/>
+          <w:b w:val="0"/>
+          <w:color w:val="auto"/>
+          <w:sz w:val="24"/>
+          <w:szCs w:val="22"/>
+        </w:rPr>
+        <w:t xml:space="preserve"> </w:t>
+      </w:r>
+    </w:p>
+    <w:p>
+      <w:pPr>
+        <w:pStyle w:val="Cmsor1"/>
+        <w:spacing w:before="0" w:after="0" w:line="240" w:lineRule="auto"/>
+      </w:pPr>
+      <w:r>
+        <w:t xml:space="preserve">3.4 </w:t>
+      </w:r>
+      <w:r>
+        <w:t>GSDAnswer</w:t>
+      </w:r>
+    </w:p>
+    <w:p>
+      <w:pPr>
+        <w:pBdr>
+          <w:top w:val="single" w:sz="4" w:space="1" w:color="auto"/>
+          <w:left w:val="single" w:sz="4" w:space="4" w:color="auto"/>
+          <w:bottom w:val="single" w:sz="4" w:space="1" w:color="auto"/>
+          <w:right w:val="single" w:sz="4" w:space="4" w:color="auto"/>
+        </w:pBdr>
         <w:rPr>
           <w:rFonts w:eastAsia="MS PGothic" w:cs="Lucida Grande"/>
           <w:szCs w:val="22"/>
           <w:lang w:eastAsia="en-US"/>
         </w:rPr>
       </w:pPr>
+      <w:r>
+        <w:rPr>
+          <w:rFonts w:eastAsia="MS PGothic" w:cs="Lucida Grande"/>
+          <w:szCs w:val="22"/>
+          <w:lang w:eastAsia="en-US"/>
+        </w:rPr>
+        <w:t>{</w:t>
+      </w:r>
+    </w:p>
+    <w:p>
+      <w:pPr>
+        <w:pBdr>
+          <w:top w:val="single" w:sz="4" w:space="1" w:color="auto"/>
+          <w:left w:val="single" w:sz="4" w:space="4" w:color="auto"/>
+          <w:bottom w:val="single" w:sz="4" w:space="1" w:color="auto"/>
+          <w:right w:val="single" w:sz="4" w:space="4" w:color="auto"/>
+        </w:pBdr>
+        <w:rPr>
+          <w:rFonts w:eastAsia="MS PGothic" w:cs="Lucida Grande"/>
+          <w:szCs w:val="22"/>
+          <w:lang w:eastAsia="en-US"/>
+        </w:rPr>
+      </w:pPr>
+      <w:r>
+        <w:rPr>
+          <w:rFonts w:eastAsia="MS PGothic" w:cs="Lucida Grande"/>
+          <w:szCs w:val="22"/>
+          <w:lang w:eastAsia="en-US"/>
+        </w:rPr>
+        <w:t xml:space="preserve">  "requestedService" : {</w:t>
+      </w:r>
+    </w:p>
+    <w:p>
+      <w:pPr>
+        <w:pBdr>
+          <w:top w:val="single" w:sz="4" w:space="1" w:color="auto"/>
+          <w:left w:val="single" w:sz="4" w:space="4" w:color="auto"/>
+          <w:bottom w:val="single" w:sz="4" w:space="1" w:color="auto"/>
+          <w:right w:val="single" w:sz="4" w:space="4" w:color="auto"/>
+        </w:pBdr>
+        <w:rPr>
+          <w:rFonts w:eastAsia="MS PGothic" w:cs="Lucida Grande"/>
+          <w:szCs w:val="22"/>
+          <w:lang w:eastAsia="en-US"/>
+        </w:rPr>
+      </w:pPr>
+      <w:r>
+        <w:rPr>
+          <w:rFonts w:eastAsia="MS PGothic" w:cs="Lucida Grande"/>
+          <w:szCs w:val="22"/>
+          <w:lang w:eastAsia="en-US"/>
+        </w:rPr>
+        <w:t xml:space="preserve">    "serviceDefinition" : "IndoorTemperature",</w:t>
+      </w:r>
+    </w:p>
+    <w:p>
+      <w:pPr>
+        <w:pBdr>
+          <w:top w:val="single" w:sz="4" w:space="1" w:color="auto"/>
+          <w:left w:val="single" w:sz="4" w:space="4" w:color="auto"/>
+          <w:bottom w:val="single" w:sz="4" w:space="1" w:color="auto"/>
+          <w:right w:val="single" w:sz="4" w:space="4" w:color="auto"/>
+        </w:pBdr>
+        <w:rPr>
+          <w:rFonts w:eastAsia="MS PGothic" w:cs="Lucida Grande"/>
+          <w:szCs w:val="22"/>
+          <w:lang w:eastAsia="en-US"/>
+        </w:rPr>
+      </w:pPr>
+      <w:r>
+        <w:rPr>
+          <w:rFonts w:eastAsia="MS PGothic" w:cs="Lucida Grande"/>
+          <w:szCs w:val="22"/>
+          <w:lang w:eastAsia="en-US"/>
+        </w:rPr>
+        <w:t xml:space="preserve">    "interfaces" : [ "json" ],</w:t>
+      </w:r>
+    </w:p>
+    <w:p>
+      <w:pPr>
+        <w:pBdr>
+          <w:top w:val="single" w:sz="4" w:space="1" w:color="auto"/>
+          <w:left w:val="single" w:sz="4" w:space="4" w:color="auto"/>
+          <w:bottom w:val="single" w:sz="4" w:space="1" w:color="auto"/>
+          <w:right w:val="single" w:sz="4" w:space="4" w:color="auto"/>
+        </w:pBdr>
+        <w:rPr>
+          <w:rFonts w:eastAsia="MS PGothic" w:cs="Lucida Grande"/>
+          <w:szCs w:val="22"/>
+          <w:lang w:eastAsia="en-US"/>
+        </w:rPr>
+      </w:pPr>
+      <w:r>
+        <w:rPr>
+          <w:rFonts w:eastAsia="MS PGothic" w:cs="Lucida Grande"/>
+          <w:szCs w:val="22"/>
+          <w:lang w:eastAsia="en-US"/>
+        </w:rPr>
+        <w:t xml:space="preserve">    "serviceMetadata" : {</w:t>
+      </w:r>
+    </w:p>
+    <w:p>
+      <w:pPr>
+        <w:pBdr>
+          <w:top w:val="single" w:sz="4" w:space="1" w:color="auto"/>
+          <w:left w:val="single" w:sz="4" w:space="4" w:color="auto"/>
+          <w:bottom w:val="single" w:sz="4" w:space="1" w:color="auto"/>
+          <w:right w:val="single" w:sz="4" w:space="4" w:color="auto"/>
+        </w:pBdr>
+        <w:rPr>
+          <w:rFonts w:eastAsia="MS PGothic" w:cs="Lucida Grande"/>
+          <w:szCs w:val="22"/>
+          <w:lang w:eastAsia="en-US"/>
+        </w:rPr>
+      </w:pPr>
+      <w:r>
+        <w:rPr>
+          <w:rFonts w:eastAsia="MS PGothic" w:cs="Lucida Grande"/>
+          <w:szCs w:val="22"/>
+          <w:lang w:eastAsia="en-US"/>
+        </w:rPr>
+        <w:t xml:space="preserve">      "unit" : "celsius"</w:t>
+      </w:r>
+    </w:p>
+    <w:p>
+      <w:pPr>
+        <w:pBdr>
+          <w:top w:val="single" w:sz="4" w:space="1" w:color="auto"/>
+          <w:left w:val="single" w:sz="4" w:space="4" w:color="auto"/>
+          <w:bottom w:val="single" w:sz="4" w:space="1" w:color="auto"/>
+          <w:right w:val="single" w:sz="4" w:space="4" w:color="auto"/>
+        </w:pBdr>
+        <w:rPr>
+          <w:rFonts w:eastAsia="MS PGothic" w:cs="Lucida Grande"/>
+          <w:szCs w:val="22"/>
+          <w:lang w:eastAsia="en-US"/>
+        </w:rPr>
+      </w:pPr>
+      <w:r>
+        <w:rPr>
+          <w:rFonts w:eastAsia="MS PGothic" w:cs="Lucida Grande"/>
+          <w:szCs w:val="22"/>
+          <w:lang w:eastAsia="en-US"/>
+        </w:rPr>
+        <w:t xml:space="preserve">    }</w:t>
+      </w:r>
+    </w:p>
+    <w:p>
+      <w:pPr>
+        <w:pBdr>
+          <w:top w:val="single" w:sz="4" w:space="1" w:color="auto"/>
+          <w:left w:val="single" w:sz="4" w:space="4" w:color="auto"/>
+          <w:bottom w:val="single" w:sz="4" w:space="1" w:color="auto"/>
+          <w:right w:val="single" w:sz="4" w:space="4" w:color="auto"/>
+        </w:pBdr>
+        <w:rPr>
+          <w:rFonts w:eastAsia="MS PGothic" w:cs="Lucida Grande"/>
+          <w:szCs w:val="22"/>
+          <w:lang w:eastAsia="en-US"/>
+        </w:rPr>
+      </w:pPr>
+      <w:r>
+        <w:rPr>
+          <w:rFonts w:eastAsia="MS PGothic" w:cs="Lucida Grande"/>
+          <w:szCs w:val="22"/>
+          <w:lang w:eastAsia="en-US"/>
+        </w:rPr>
+        <w:t xml:space="preserve">  },</w:t>
+      </w:r>
+    </w:p>
+    <w:p>
+      <w:pPr>
+        <w:pBdr>
+          <w:top w:val="single" w:sz="4" w:space="1" w:color="auto"/>
+          <w:left w:val="single" w:sz="4" w:space="4" w:color="auto"/>
+          <w:bottom w:val="single" w:sz="4" w:space="1" w:color="auto"/>
+          <w:right w:val="single" w:sz="4" w:space="4" w:color="auto"/>
+        </w:pBdr>
+        <w:rPr>
+          <w:rFonts w:eastAsia="MS PGothic" w:cs="Lucida Grande"/>
+          <w:szCs w:val="22"/>
+          <w:lang w:eastAsia="en-US"/>
+        </w:rPr>
+      </w:pPr>
+      <w:r>
+        <w:rPr>
+          <w:rFonts w:eastAsia="MS PGothic" w:cs="Lucida Grande"/>
+          <w:szCs w:val="22"/>
+          <w:lang w:eastAsia="en-US"/>
+        </w:rPr>
+        <w:t xml:space="preserve">  "providerCloud" : {</w:t>
+      </w:r>
+    </w:p>
+    <w:p>
+      <w:pPr>
+        <w:pBdr>
+          <w:top w:val="single" w:sz="4" w:space="1" w:color="auto"/>
+          <w:left w:val="single" w:sz="4" w:space="4" w:color="auto"/>
+          <w:bottom w:val="single" w:sz="4" w:space="1" w:color="auto"/>
+          <w:right w:val="single" w:sz="4" w:space="4" w:color="auto"/>
+        </w:pBdr>
+        <w:rPr>
+          <w:rFonts w:eastAsia="MS PGothic" w:cs="Lucida Grande"/>
+          <w:szCs w:val="22"/>
+          <w:lang w:eastAsia="en-US"/>
+        </w:rPr>
+      </w:pPr>
+      <w:r>
+        <w:rPr>
+          <w:rFonts w:eastAsia="MS PGothic" w:cs="Lucida Grande"/>
+          <w:szCs w:val="22"/>
+          <w:lang w:eastAsia="en-US"/>
+        </w:rPr>
+        <w:t xml:space="preserve">    "operator" : "SmartGridOperator",</w:t>
+      </w:r>
+    </w:p>
+    <w:p>
+      <w:pPr>
+        <w:pBdr>
+          <w:top w:val="single" w:sz="4" w:space="1" w:color="auto"/>
+          <w:left w:val="single" w:sz="4" w:space="4" w:color="auto"/>
+          <w:bottom w:val="single" w:sz="4" w:space="1" w:color="auto"/>
+          <w:right w:val="single" w:sz="4" w:space="4" w:color="auto"/>
+        </w:pBdr>
+        <w:rPr>
+          <w:rFonts w:eastAsia="MS PGothic" w:cs="Lucida Grande"/>
+          <w:szCs w:val="22"/>
+          <w:lang w:eastAsia="en-US"/>
+        </w:rPr>
+      </w:pPr>
+      <w:r>
+        <w:rPr>
+          <w:rFonts w:eastAsia="MS PGothic" w:cs="Lucida Grande"/>
+          <w:szCs w:val="22"/>
+          <w:lang w:eastAsia="en-US"/>
+        </w:rPr>
+        <w:t xml:space="preserve">    "cloudName" : "SmartGrid",</w:t>
+      </w:r>
+    </w:p>
+    <w:p>
+      <w:pPr>
+        <w:pBdr>
+          <w:top w:val="single" w:sz="4" w:space="1" w:color="auto"/>
+          <w:left w:val="single" w:sz="4" w:space="4" w:color="auto"/>
+          <w:bottom w:val="single" w:sz="4" w:space="1" w:color="auto"/>
+          <w:right w:val="single" w:sz="4" w:space="4" w:color="auto"/>
+        </w:pBdr>
+        <w:rPr>
+          <w:rFonts w:eastAsia="MS PGothic" w:cs="Lucida Grande"/>
+          <w:szCs w:val="22"/>
+          <w:lang w:eastAsia="en-US"/>
+        </w:rPr>
+      </w:pPr>
+      <w:r>
+        <w:rPr>
+          <w:rFonts w:eastAsia="MS PGothic" w:cs="Lucida Grande"/>
+          <w:szCs w:val="22"/>
+          <w:lang w:eastAsia="en-US"/>
+        </w:rPr>
+        <w:t xml:space="preserve">    "address" : "10.0.0.82",</w:t>
+      </w:r>
+    </w:p>
+    <w:p>
+      <w:pPr>
+        <w:pBdr>
+          <w:top w:val="single" w:sz="4" w:space="1" w:color="auto"/>
+          <w:left w:val="single" w:sz="4" w:space="4" w:color="auto"/>
+          <w:bottom w:val="single" w:sz="4" w:space="1" w:color="auto"/>
+          <w:right w:val="single" w:sz="4" w:space="4" w:color="auto"/>
+        </w:pBdr>
+        <w:rPr>
+          <w:rFonts w:eastAsia="MS PGothic" w:cs="Lucida Grande"/>
+          <w:szCs w:val="22"/>
+          <w:lang w:eastAsia="en-US"/>
+        </w:rPr>
+      </w:pPr>
+      <w:r>
+        <w:rPr>
+          <w:rFonts w:eastAsia="MS PGothic" w:cs="Lucida Grande"/>
+          <w:szCs w:val="22"/>
+          <w:lang w:eastAsia="en-US"/>
+        </w:rPr>
+        <w:t xml:space="preserve">    "port" : 8446,</w:t>
+      </w:r>
+    </w:p>
+    <w:p>
+      <w:pPr>
+        <w:pBdr>
+          <w:top w:val="single" w:sz="4" w:space="1" w:color="auto"/>
+          <w:left w:val="single" w:sz="4" w:space="4" w:color="auto"/>
+          <w:bottom w:val="single" w:sz="4" w:space="1" w:color="auto"/>
+          <w:right w:val="single" w:sz="4" w:space="4" w:color="auto"/>
+        </w:pBdr>
+        <w:rPr>
+          <w:rFonts w:eastAsia="MS PGothic" w:cs="Lucida Grande"/>
+          <w:szCs w:val="22"/>
+          <w:lang w:eastAsia="en-US"/>
+        </w:rPr>
+      </w:pPr>
+      <w:r>
+        <w:rPr>
+          <w:rFonts w:eastAsia="MS PGothic" w:cs="Lucida Grande"/>
+          <w:szCs w:val="22"/>
+          <w:lang w:eastAsia="en-US"/>
+        </w:rPr>
+        <w:lastRenderedPageBreak/>
+        <w:t xml:space="preserve">    "gatekeeperServiceURI" : "gatekeeper",</w:t>
+      </w:r>
+    </w:p>
+    <w:p>
+      <w:pPr>
+        <w:pBdr>
+          <w:top w:val="single" w:sz="4" w:space="1" w:color="auto"/>
+          <w:left w:val="single" w:sz="4" w:space="4" w:color="auto"/>
+          <w:bottom w:val="single" w:sz="4" w:space="1" w:color="auto"/>
+          <w:right w:val="single" w:sz="4" w:space="4" w:color="auto"/>
+        </w:pBdr>
+        <w:rPr>
+          <w:rFonts w:eastAsia="MS PGothic" w:cs="Lucida Grande"/>
+          <w:szCs w:val="22"/>
+          <w:lang w:eastAsia="en-US"/>
+        </w:rPr>
+      </w:pPr>
+      <w:r>
+        <w:rPr>
+          <w:rFonts w:eastAsia="MS PGothic" w:cs="Lucida Grande"/>
+          <w:szCs w:val="22"/>
+          <w:lang w:eastAsia="en-US"/>
+        </w:rPr>
+        <w:t xml:space="preserve">    "authenticationInfo" : "MIIBIjANBgkqhkiG9w0BAQEFAAOCAQ8AMIIBCgKCAQEA7GA65Tt0L+cOcQzrIpSau3d79MX9jlEx4GaGbPHR7NOo0BgDU8db6I4L+baMq4VYD5XHyCKvOInpOqPEfUwEm7q8w3rFBSJY8lOv31YAOo9xz0rQKGzqNFQv2KvZE2Y11sXkfnVKimWqZelutvzv9CT+vDbrEaLd6MAmxyBJI+4ztdTAliID89ZhIrBrV3/rEq+OQl39MJNWOO/t3HXPcGPdURRfdLNvgtGRfL2WzGB3bT3pEw2eV/QdFcudsFM0Cx25wOfPAPs9Ia6qvkzMYkvqv3mE9f+nd6QACjX6H+xy4zkdhSlaNTjAwnasSoaKuq7xeBkD/Q6lV/fivC2LJwIDAQAB",</w:t>
+      </w:r>
+    </w:p>
+    <w:p>
+      <w:pPr>
+        <w:pBdr>
+          <w:top w:val="single" w:sz="4" w:space="1" w:color="auto"/>
+          <w:left w:val="single" w:sz="4" w:space="4" w:color="auto"/>
+          <w:bottom w:val="single" w:sz="4" w:space="1" w:color="auto"/>
+          <w:right w:val="single" w:sz="4" w:space="4" w:color="auto"/>
+        </w:pBdr>
+        <w:rPr>
+          <w:rFonts w:eastAsia="MS PGothic" w:cs="Lucida Grande"/>
+          <w:szCs w:val="22"/>
+          <w:lang w:eastAsia="en-US"/>
+        </w:rPr>
+      </w:pPr>
+      <w:r>
+        <w:rPr>
+          <w:rFonts w:eastAsia="MS PGothic" w:cs="Lucida Grande"/>
+          <w:szCs w:val="22"/>
+          <w:lang w:eastAsia="en-US"/>
+        </w:rPr>
+        <w:t xml:space="preserve">    "secure" : false</w:t>
+      </w:r>
+    </w:p>
+    <w:p>
+      <w:pPr>
+        <w:pBdr>
+          <w:top w:val="single" w:sz="4" w:space="1" w:color="auto"/>
+          <w:left w:val="single" w:sz="4" w:space="4" w:color="auto"/>
+          <w:bottom w:val="single" w:sz="4" w:space="1" w:color="auto"/>
+          <w:right w:val="single" w:sz="4" w:space="4" w:color="auto"/>
+        </w:pBdr>
+        <w:rPr>
+          <w:rFonts w:eastAsia="MS PGothic" w:cs="Lucida Grande"/>
+          <w:szCs w:val="22"/>
+          <w:lang w:eastAsia="en-US"/>
+        </w:rPr>
+      </w:pPr>
+      <w:r>
+        <w:rPr>
+          <w:rFonts w:eastAsia="MS PGothic" w:cs="Lucida Grande"/>
+          <w:szCs w:val="22"/>
+          <w:lang w:eastAsia="en-US"/>
+        </w:rPr>
+        <w:t xml:space="preserve">  }</w:t>
+      </w:r>
+    </w:p>
+    <w:p>
+      <w:pPr>
+        <w:pBdr>
+          <w:top w:val="single" w:sz="4" w:space="1" w:color="auto"/>
+          <w:left w:val="single" w:sz="4" w:space="4" w:color="auto"/>
+          <w:bottom w:val="single" w:sz="4" w:space="1" w:color="auto"/>
+          <w:right w:val="single" w:sz="4" w:space="4" w:color="auto"/>
+        </w:pBdr>
+        <w:rPr>
+          <w:rFonts w:eastAsia="MS PGothic" w:cs="Lucida Grande"/>
+          <w:szCs w:val="22"/>
+          <w:lang w:eastAsia="en-US"/>
+        </w:rPr>
+      </w:pPr>
+      <w:r>
+        <w:rPr>
+          <w:rFonts w:eastAsia="MS PGothic" w:cs="Lucida Grande"/>
+          <w:szCs w:val="22"/>
+          <w:lang w:eastAsia="en-US"/>
+        </w:rPr>
+        <w:t>}</w:t>
+      </w:r>
+      <w:r>
+        <w:rPr>
+          <w:rFonts w:eastAsia="MS PGothic" w:cs="Lucida Grande"/>
+          <w:szCs w:val="22"/>
+          <w:lang w:eastAsia="en-US"/>
+        </w:rPr>
+        <w:t xml:space="preserve"> </w:t>
+      </w:r>
       <w:r>
         <w:br w:type="page"/>
       </w:r>
@@ -2339,7 +3092,6 @@
                 <w:sz w:val="22"/>
               </w:rPr>
             </w:pPr>
-            <w:bookmarkStart w:id="7" w:name="_GoBack"/>
             <w:r>
               <w:rPr>
                 <w:rFonts w:ascii="Times New Roman" w:hAnsi="Times New Roman" w:cs="Times New Roman"/>
@@ -2432,7 +3184,6 @@
           </w:p>
         </w:tc>
       </w:tr>
-      <w:bookmarkEnd w:id="7"/>
       <w:tr>
         <w:tc>
           <w:tcPr>
@@ -2573,8 +3324,16 @@
               <w:rPr>
                 <w:lang w:val="pt-PT"/>
               </w:rPr>
-              <w:t>2018-05-22</w:t>
+              <w:t>2018-05-2</w:t>
             </w:r>
+            <w:r>
+              <w:rPr>
+                <w:lang w:val="pt-PT"/>
+              </w:rPr>
+              <w:t>3</w:t>
+            </w:r>
+            <w:bookmarkStart w:id="7" w:name="_GoBack"/>
+            <w:bookmarkEnd w:id="7"/>
           </w:p>
         </w:tc>
         <w:tc>
@@ -3119,47 +3878,7 @@
                               <w:szCs w:val="15"/>
                               <w:lang w:val="en-US"/>
                             </w:rPr>
-                            <w:t xml:space="preserve">Project Coordinator: Professor Jerker </w:t>
-                          </w:r>
-                          <w:proofErr w:type="spellStart"/>
-                          <w:r>
-                            <w:rPr>
-                              <w:rFonts w:asciiTheme="majorHAnsi" w:hAnsiTheme="majorHAnsi"/>
-                              <w:sz w:val="15"/>
-                              <w:szCs w:val="15"/>
-                              <w:lang w:val="en-US"/>
-                            </w:rPr>
-                            <w:t>Delsing</w:t>
-                          </w:r>
-                          <w:proofErr w:type="spellEnd"/>
-                          <w:r>
-                            <w:rPr>
-                              <w:rFonts w:asciiTheme="majorHAnsi" w:hAnsiTheme="majorHAnsi"/>
-                              <w:sz w:val="15"/>
-                              <w:szCs w:val="15"/>
-                              <w:lang w:val="en-US"/>
-                            </w:rPr>
-                            <w:t xml:space="preserve"> | </w:t>
-                          </w:r>
-                          <w:proofErr w:type="spellStart"/>
-                          <w:r>
-                            <w:rPr>
-                              <w:rFonts w:asciiTheme="majorHAnsi" w:hAnsiTheme="majorHAnsi"/>
-                              <w:sz w:val="15"/>
-                              <w:szCs w:val="15"/>
-                              <w:lang w:val="en-US"/>
-                            </w:rPr>
-                            <w:t>Luleå</w:t>
-                          </w:r>
-                          <w:proofErr w:type="spellEnd"/>
-                          <w:r>
-                            <w:rPr>
-                              <w:rFonts w:asciiTheme="majorHAnsi" w:hAnsiTheme="majorHAnsi"/>
-                              <w:sz w:val="15"/>
-                              <w:szCs w:val="15"/>
-                              <w:lang w:val="en-US"/>
-                            </w:rPr>
-                            <w:t xml:space="preserve"> University of Technology</w:t>
+                            <w:t>Project Coordinator: Professor Jerker Delsing | Luleå University of Technology</w:t>
                           </w:r>
                         </w:p>
                       </w:txbxContent>
@@ -3383,7 +4102,7 @@
                   </a:prstGeom>
                   <a:extLst>
                     <a:ext uri="{FAA26D3D-D897-4be2-8F04-BA451C77F1D7}">
-                      <ma14:placeholderFlag xmlns="" xmlns:mo="http://schemas.microsoft.com/office/mac/office/2008/main" xmlns:mv="urn:schemas-microsoft-com:mac:vml" xmlns:o="urn:schemas-microsoft-com:office:office" xmlns:v="urn:schemas-microsoft-com:vml" xmlns:w10="urn:schemas-microsoft-com:office:word" xmlns:w="http://schemas.openxmlformats.org/wordprocessingml/2006/main" xmlns:ma14="http://schemas.microsoft.com/office/mac/drawingml/2011/main" xmlns:ve="http://schemas.openxmlformats.org/markup-compatibility/2006"/>
+                      <ma14:placeholderFlag xmlns:ve="http://schemas.openxmlformats.org/markup-compatibility/2006" xmlns:ma14="http://schemas.microsoft.com/office/mac/drawingml/2011/main" xmlns:w="http://schemas.openxmlformats.org/wordprocessingml/2006/main" xmlns:w10="urn:schemas-microsoft-com:office:word" xmlns:v="urn:schemas-microsoft-com:vml" xmlns:o="urn:schemas-microsoft-com:office:office" xmlns:mv="urn:schemas-microsoft-com:mac:vml" xmlns:mo="http://schemas.microsoft.com/office/mac/office/2008/main" xmlns=""/>
                     </a:ext>
                   </a:extLst>
                 </pic:spPr>
@@ -4182,7 +4901,6 @@
             </w:sdtPr>
             <w:sdtEndPr/>
             <w:sdtContent>
-              <w:proofErr w:type="spellStart"/>
               <w:r>
                 <w:rPr>
                   <w:rFonts w:asciiTheme="majorHAnsi" w:hAnsiTheme="majorHAnsi"/>
@@ -4190,38 +4908,8 @@
                   <w:szCs w:val="18"/>
                   <w:lang w:val="hu-HU"/>
                 </w:rPr>
-                <w:t>Arrowhead</w:t>
+                <w:t>GlobalServiceDiscovery</w:t>
               </w:r>
-              <w:proofErr w:type="spellEnd"/>
-              <w:r>
-                <w:rPr>
-                  <w:rFonts w:asciiTheme="majorHAnsi" w:hAnsiTheme="majorHAnsi"/>
-                  <w:sz w:val="18"/>
-                  <w:szCs w:val="18"/>
-                  <w:lang w:val="hu-HU"/>
-                </w:rPr>
-                <w:t xml:space="preserve"> </w:t>
-              </w:r>
-              <w:proofErr w:type="spellStart"/>
-              <w:r>
-                <w:rPr>
-                  <w:rFonts w:asciiTheme="majorHAnsi" w:hAnsiTheme="majorHAnsi"/>
-                  <w:sz w:val="18"/>
-                  <w:szCs w:val="18"/>
-                  <w:lang w:val="hu-HU"/>
-                </w:rPr>
-                <w:t>Auth</w:t>
-              </w:r>
-              <w:r>
-                <w:rPr>
-                  <w:rFonts w:asciiTheme="majorHAnsi" w:hAnsiTheme="majorHAnsi"/>
-                  <w:sz w:val="18"/>
-                  <w:szCs w:val="18"/>
-                  <w:lang w:val="hu-HU"/>
-                </w:rPr>
-                <w:t>orizationControl</w:t>
-              </w:r>
-              <w:proofErr w:type="spellEnd"/>
               <w:r>
                 <w:rPr>
                   <w:rFonts w:asciiTheme="majorHAnsi" w:hAnsiTheme="majorHAnsi"/>
@@ -4339,33 +5027,17 @@
               <w:szCs w:val="18"/>
             </w:rPr>
           </w:pPr>
-          <w:r>
-            <w:fldChar w:fldCharType="begin"/>
-          </w:r>
-          <w:r>
-            <w:instrText xml:space="preserve"> DATE  \* MERGEFORMAT </w:instrText>
-          </w:r>
-          <w:r>
-            <w:fldChar w:fldCharType="separate"/>
-          </w:r>
-          <w:r>
-            <w:rPr>
-              <w:rFonts w:asciiTheme="majorHAnsi" w:hAnsiTheme="majorHAnsi"/>
-              <w:noProof/>
-              <w:sz w:val="18"/>
-              <w:szCs w:val="18"/>
-            </w:rPr>
-            <w:t>2018-05-22</w:t>
-          </w:r>
-          <w:r>
-            <w:rPr>
-              <w:rFonts w:asciiTheme="majorHAnsi" w:hAnsiTheme="majorHAnsi"/>
-              <w:noProof/>
-              <w:sz w:val="18"/>
-              <w:szCs w:val="18"/>
-            </w:rPr>
-            <w:fldChar w:fldCharType="end"/>
-          </w:r>
+          <w:fldSimple w:instr=" DATE  \* MERGEFORMAT ">
+            <w:r>
+              <w:rPr>
+                <w:rFonts w:asciiTheme="majorHAnsi" w:hAnsiTheme="majorHAnsi"/>
+                <w:noProof/>
+                <w:sz w:val="18"/>
+                <w:szCs w:val="18"/>
+              </w:rPr>
+              <w:t>2018-05-24</w:t>
+            </w:r>
+          </w:fldSimple>
         </w:p>
       </w:tc>
       <w:tc>
@@ -4692,7 +5364,7 @@
               <w:sz w:val="18"/>
               <w:szCs w:val="18"/>
             </w:rPr>
-            <w:t>5</w:t>
+            <w:t>6</w:t>
           </w:r>
           <w:r>
             <w:rPr>
@@ -4823,27 +5495,7 @@
                   <w:szCs w:val="18"/>
                   <w:lang w:val="en-US"/>
                 </w:rPr>
-                <w:t xml:space="preserve">Arrowhead </w:t>
-              </w:r>
-              <w:proofErr w:type="spellStart"/>
-              <w:r>
-                <w:rPr>
-                  <w:rFonts w:asciiTheme="majorHAnsi" w:hAnsiTheme="majorHAnsi"/>
-                  <w:sz w:val="18"/>
-                  <w:szCs w:val="18"/>
-                  <w:lang w:val="en-US"/>
-                </w:rPr>
-                <w:t>AuthorizationControl</w:t>
-              </w:r>
-              <w:proofErr w:type="spellEnd"/>
-              <w:r>
-                <w:rPr>
-                  <w:rFonts w:asciiTheme="majorHAnsi" w:hAnsiTheme="majorHAnsi"/>
-                  <w:sz w:val="18"/>
-                  <w:szCs w:val="18"/>
-                  <w:lang w:val="en-US"/>
-                </w:rPr>
-                <w:t xml:space="preserve"> Service IDD</w:t>
+                <w:t>GlobalServiceDiscovery Service IDD</w:t>
               </w:r>
             </w:sdtContent>
           </w:sdt>
@@ -4954,33 +5606,17 @@
               <w:szCs w:val="18"/>
             </w:rPr>
           </w:pPr>
-          <w:r>
-            <w:fldChar w:fldCharType="begin"/>
-          </w:r>
-          <w:r>
-            <w:instrText xml:space="preserve"> DATE  \* MERGEFORMAT </w:instrText>
-          </w:r>
-          <w:r>
-            <w:fldChar w:fldCharType="separate"/>
-          </w:r>
-          <w:r>
-            <w:rPr>
-              <w:rFonts w:asciiTheme="majorHAnsi" w:hAnsiTheme="majorHAnsi"/>
-              <w:noProof/>
-              <w:sz w:val="18"/>
-              <w:szCs w:val="18"/>
-            </w:rPr>
-            <w:t>2018-05-22</w:t>
-          </w:r>
-          <w:r>
-            <w:rPr>
-              <w:rFonts w:asciiTheme="majorHAnsi" w:hAnsiTheme="majorHAnsi"/>
-              <w:noProof/>
-              <w:sz w:val="18"/>
-              <w:szCs w:val="18"/>
-            </w:rPr>
-            <w:fldChar w:fldCharType="end"/>
-          </w:r>
+          <w:fldSimple w:instr=" DATE  \* MERGEFORMAT ">
+            <w:r>
+              <w:rPr>
+                <w:rFonts w:asciiTheme="majorHAnsi" w:hAnsiTheme="majorHAnsi"/>
+                <w:noProof/>
+                <w:sz w:val="18"/>
+                <w:szCs w:val="18"/>
+              </w:rPr>
+              <w:t>2018-05-24</w:t>
+            </w:r>
+          </w:fldSimple>
         </w:p>
       </w:tc>
       <w:tc>
@@ -5125,7 +5761,7 @@
               <w:sz w:val="18"/>
               <w:szCs w:val="18"/>
             </w:rPr>
-            <w:t>5</w:t>
+            <w:t>6</w:t>
           </w:r>
           <w:r>
             <w:rPr>
@@ -5174,7 +5810,7 @@
               <w:sz w:val="18"/>
               <w:szCs w:val="18"/>
             </w:rPr>
-            <w:t>5</w:t>
+            <w:t>6</w:t>
           </w:r>
           <w:r>
             <w:rPr>
@@ -7140,7 +7776,7 @@
     <w:sig w:usb0="00000000" w:usb1="5000A1FF" w:usb2="00000000" w:usb3="00000000" w:csb0="000001BF" w:csb1="00000000"/>
   </w:font>
   <w:font w:name="MinionPro-Regular">
-    <w:altName w:val="Minion Pro"/>
+    <w:altName w:val="Calibri"/>
     <w:panose1 w:val="00000000000000000000"/>
     <w:charset w:val="4D"/>
     <w:family w:val="auto"/>
@@ -7193,6 +7829,7 @@
     <w:rsid w:val="004D1834"/>
     <w:rsid w:val="007F10AC"/>
     <w:rsid w:val="00B35E03"/>
+    <w:rsid w:val="00B85EBA"/>
     <w:rsid w:val="00D86962"/>
     <w:rsid w:val="00E43B1A"/>
     <w:rsid w:val="00E5096D"/>
@@ -8000,7 +8637,7 @@
 </file>
 
 <file path=customXml/itemProps1.xml><?xml version="1.0" encoding="utf-8"?>
-<ds:datastoreItem xmlns:ds="http://schemas.openxmlformats.org/officeDocument/2006/customXml" ds:itemID="{87207C7D-9BBD-4561-8F6F-16CA08B656DB}">
+<ds:datastoreItem xmlns:ds="http://schemas.openxmlformats.org/officeDocument/2006/customXml" ds:itemID="{2CF30213-7012-4C1E-9105-BDC4802980CA}">
   <ds:schemaRefs>
     <ds:schemaRef ds:uri="http://schemas.openxmlformats.org/officeDocument/2006/bibliography"/>
   </ds:schemaRefs>

</xml_diff>